<commit_message>
First page of the dashboard
</commit_message>
<xml_diff>
--- a/Guidelines/second part.docx
+++ b/Guidelines/second part.docx
@@ -4,11 +4,45 @@
   <w:body>
     <w:p>
       <w:pPr>
-        <w:pStyle w:val="ListParagraph"/>
+        <w:ind w:left="720" w:hanging="360"/>
+        <w:jc w:val="center"/>
+        <w:rPr>
+          <w:b/>
+          <w:bCs/>
+          <w:sz w:val="28"/>
+          <w:szCs w:val="28"/>
+        </w:rPr>
+      </w:pPr>
+      <w:r>
+        <w:rPr>
+          <w:b/>
+          <w:bCs/>
+          <w:sz w:val="28"/>
+          <w:szCs w:val="28"/>
+        </w:rPr>
+        <w:t>PHASE II.A : GUIDELINES</w:t>
+      </w:r>
+    </w:p>
+    <w:p>
+      <w:pPr>
+        <w:ind w:left="720" w:hanging="360"/>
+        <w:jc w:val="center"/>
+        <w:rPr>
+          <w:b/>
+          <w:bCs/>
+          <w:sz w:val="28"/>
+          <w:szCs w:val="28"/>
+        </w:rPr>
+      </w:pPr>
+    </w:p>
+    <w:p>
+      <w:pPr>
+        <w:pStyle w:val="Paragraphedeliste"/>
         <w:numPr>
           <w:ilvl w:val="0"/>
           <w:numId w:val="2"/>
         </w:numPr>
+        <w:jc w:val="both"/>
         <w:rPr>
           <w:highlight w:val="red"/>
           <w:lang w:val="en-US"/>
@@ -24,11 +58,12 @@
     </w:p>
     <w:p>
       <w:pPr>
-        <w:pStyle w:val="ListParagraph"/>
+        <w:pStyle w:val="Paragraphedeliste"/>
         <w:numPr>
           <w:ilvl w:val="0"/>
           <w:numId w:val="2"/>
         </w:numPr>
+        <w:jc w:val="both"/>
         <w:rPr>
           <w:highlight w:val="red"/>
           <w:lang w:val="en-US"/>
@@ -44,11 +79,12 @@
     </w:p>
     <w:p>
       <w:pPr>
-        <w:pStyle w:val="ListParagraph"/>
+        <w:pStyle w:val="Paragraphedeliste"/>
         <w:numPr>
           <w:ilvl w:val="0"/>
           <w:numId w:val="2"/>
         </w:numPr>
+        <w:jc w:val="both"/>
         <w:rPr>
           <w:lang w:val="en-US"/>
         </w:rPr>
@@ -62,47 +98,33 @@
     </w:p>
     <w:p>
       <w:pPr>
-        <w:pStyle w:val="ListParagraph"/>
+        <w:pStyle w:val="Paragraphedeliste"/>
         <w:numPr>
           <w:ilvl w:val="0"/>
           <w:numId w:val="2"/>
         </w:numPr>
-        <w:rPr>
-          <w:lang w:val="en-US"/>
-        </w:rPr>
-      </w:pPr>
-      <w:r>
-        <w:rPr>
-          <w:lang w:val="en-US"/>
-        </w:rPr>
-        <w:t>Put Study-Types together</w:t>
-      </w:r>
-    </w:p>
-    <w:p>
-      <w:pPr>
-        <w:pStyle w:val="ListParagraph"/>
+        <w:jc w:val="both"/>
+        <w:rPr>
+          <w:highlight w:val="green"/>
+          <w:lang w:val="en-US"/>
+        </w:rPr>
+      </w:pPr>
+      <w:r>
+        <w:rPr>
+          <w:highlight w:val="green"/>
+          <w:lang w:val="en-US"/>
+        </w:rPr>
+        <w:t>Present all the gathered data in an easy-to-read solution</w:t>
+      </w:r>
+    </w:p>
+    <w:p>
+      <w:pPr>
+        <w:pStyle w:val="Paragraphedeliste"/>
         <w:numPr>
           <w:ilvl w:val="0"/>
           <w:numId w:val="2"/>
         </w:numPr>
-        <w:rPr>
-          <w:lang w:val="en-US"/>
-        </w:rPr>
-      </w:pPr>
-      <w:r>
-        <w:rPr>
-          <w:lang w:val="en-US"/>
-        </w:rPr>
-        <w:t>Present all the gathered data in an easy-to-read solution</w:t>
-      </w:r>
-    </w:p>
-    <w:p>
-      <w:pPr>
-        <w:pStyle w:val="ListParagraph"/>
-        <w:numPr>
-          <w:ilvl w:val="0"/>
-          <w:numId w:val="2"/>
-        </w:numPr>
+        <w:jc w:val="both"/>
         <w:rPr>
           <w:lang w:val="en-US"/>
         </w:rPr>
@@ -117,41 +139,58 @@
         <w:rPr>
           <w:lang w:val="en-US"/>
         </w:rPr>
-        <w:t>??????</w:t>
-      </w:r>
-    </w:p>
-    <w:p>
-      <w:pPr>
-        <w:rPr>
-          <w:lang w:val="en-US"/>
-        </w:rPr>
-      </w:pPr>
-    </w:p>
-    <w:p>
-      <w:pPr>
-        <w:rPr>
-          <w:lang w:val="en-US"/>
-        </w:rPr>
-      </w:pPr>
-      <w:proofErr w:type="spellStart"/>
+        <w:t xml:space="preserve"> (not mandatory)</w:t>
+      </w:r>
+    </w:p>
+    <w:p>
+      <w:pPr>
+        <w:pBdr>
+          <w:top w:val="single" w:sz="4" w:space="1" w:color="auto"/>
+          <w:left w:val="single" w:sz="4" w:space="4" w:color="auto"/>
+          <w:bottom w:val="single" w:sz="4" w:space="1" w:color="auto"/>
+          <w:right w:val="single" w:sz="4" w:space="4" w:color="auto"/>
+        </w:pBdr>
+        <w:rPr>
+          <w:u w:val="single"/>
+          <w:lang w:val="en-US"/>
+        </w:rPr>
+      </w:pPr>
+      <w:r>
+        <w:rPr>
+          <w:u w:val="single"/>
+          <w:lang w:val="en-US"/>
+        </w:rPr>
+        <w:t>Legend:</w:t>
+      </w:r>
+    </w:p>
+    <w:p>
+      <w:pPr>
+        <w:pBdr>
+          <w:top w:val="single" w:sz="4" w:space="1" w:color="auto"/>
+          <w:left w:val="single" w:sz="4" w:space="4" w:color="auto"/>
+          <w:bottom w:val="single" w:sz="4" w:space="1" w:color="auto"/>
+          <w:right w:val="single" w:sz="4" w:space="4" w:color="auto"/>
+        </w:pBdr>
+        <w:rPr>
+          <w:lang w:val="en-US"/>
+        </w:rPr>
+      </w:pPr>
       <w:r>
         <w:rPr>
           <w:highlight w:val="yellow"/>
           <w:lang w:val="en-US"/>
         </w:rPr>
-        <w:t>Yiheng</w:t>
-      </w:r>
-      <w:proofErr w:type="spellEnd"/>
-      <w:r>
-        <w:rPr>
-          <w:highlight w:val="yellow"/>
-          <w:lang w:val="en-US"/>
-        </w:rPr>
-        <w:t xml:space="preserve"> and Manuel</w:t>
-      </w:r>
-    </w:p>
-    <w:p>
-      <w:pPr>
+        <w:t>Yiheng and Manuel</w:t>
+      </w:r>
+    </w:p>
+    <w:p>
+      <w:pPr>
+        <w:pBdr>
+          <w:top w:val="single" w:sz="4" w:space="1" w:color="auto"/>
+          <w:left w:val="single" w:sz="4" w:space="4" w:color="auto"/>
+          <w:bottom w:val="single" w:sz="4" w:space="1" w:color="auto"/>
+          <w:right w:val="single" w:sz="4" w:space="4" w:color="auto"/>
+        </w:pBdr>
         <w:rPr>
           <w:lang w:val="en-US"/>
         </w:rPr>
@@ -172,11 +211,16 @@
     </w:p>
     <w:p>
       <w:pPr>
-        <w:rPr>
-          <w:lang w:val="en-US"/>
-        </w:rPr>
-      </w:pPr>
-      <w:proofErr w:type="spellStart"/>
+        <w:pBdr>
+          <w:top w:val="single" w:sz="4" w:space="1" w:color="auto"/>
+          <w:left w:val="single" w:sz="4" w:space="4" w:color="auto"/>
+          <w:bottom w:val="single" w:sz="4" w:space="1" w:color="auto"/>
+          <w:right w:val="single" w:sz="4" w:space="4" w:color="auto"/>
+        </w:pBdr>
+        <w:rPr>
+          <w:lang w:val="en-US"/>
+        </w:rPr>
+      </w:pPr>
       <w:r>
         <w:rPr>
           <w:highlight w:val="green"/>
@@ -184,7 +228,6 @@
         </w:rPr>
         <w:t>Yuva</w:t>
       </w:r>
-      <w:proofErr w:type="spellEnd"/>
       <w:r>
         <w:rPr>
           <w:highlight w:val="green"/>
@@ -192,7 +235,6 @@
         </w:rPr>
         <w:t xml:space="preserve">, </w:t>
       </w:r>
-      <w:proofErr w:type="spellStart"/>
       <w:r>
         <w:rPr>
           <w:highlight w:val="green"/>
@@ -200,183 +242,676 @@
         </w:rPr>
         <w:t>Faustine</w:t>
       </w:r>
-      <w:proofErr w:type="spellEnd"/>
-    </w:p>
-    <w:p>
-      <w:pPr>
-        <w:rPr>
-          <w:lang w:val="en-US"/>
-        </w:rPr>
-      </w:pPr>
-    </w:p>
-    <w:p>
-      <w:pPr>
-        <w:rPr>
-          <w:lang w:val="en-US"/>
-        </w:rPr>
-      </w:pPr>
-    </w:p>
-    <w:p>
-      <w:pPr>
-        <w:rPr>
-          <w:lang w:val="en-US"/>
-        </w:rPr>
-      </w:pPr>
-      <w:r>
-        <w:rPr>
-          <w:lang w:val="en-US"/>
-        </w:rPr>
-        <w:t>Idea of the final solution:</w:t>
-      </w:r>
-    </w:p>
-    <w:p>
-      <w:pPr>
-        <w:rPr>
-          <w:lang w:val="en-US"/>
-        </w:rPr>
-      </w:pPr>
-      <w:r>
-        <w:rPr>
-          <w:lang w:val="en-US"/>
-        </w:rPr>
-        <w:t xml:space="preserve">First page </w:t>
-      </w:r>
-      <w:r>
-        <w:rPr>
-          <w:lang w:val="en-US"/>
-        </w:rPr>
-        <w:sym w:font="Wingdings" w:char="F0E0"/>
-      </w:r>
-      <w:r>
-        <w:rPr>
-          <w:lang w:val="en-US"/>
-        </w:rPr>
-        <w:t xml:space="preserve"> menu displaying the number of apps and per category </w:t>
-      </w:r>
-      <w:r>
-        <w:rPr>
-          <w:lang w:val="en-US"/>
-        </w:rPr>
-        <w:t>and per subcategory</w:t>
-      </w:r>
-    </w:p>
-    <w:p>
-      <w:pPr>
-        <w:rPr>
-          <w:lang w:val="en-US"/>
-        </w:rPr>
-      </w:pPr>
-      <w:r>
-        <w:rPr>
-          <w:lang w:val="en-US"/>
-        </w:rPr>
-        <w:t xml:space="preserve">If we select a category/subcategory </w:t>
-      </w:r>
-      <w:r>
-        <w:rPr>
-          <w:lang w:val="en-US"/>
-        </w:rPr>
-        <w:sym w:font="Wingdings" w:char="F0E0"/>
-      </w:r>
-      <w:r>
-        <w:rPr>
-          <w:lang w:val="en-US"/>
-        </w:rPr>
-        <w:t xml:space="preserve"> list of related apps, number of them, metric, graph of % of validation</w:t>
-      </w:r>
-    </w:p>
-    <w:p>
-      <w:pPr>
-        <w:rPr>
-          <w:lang w:val="en-US"/>
-        </w:rPr>
-      </w:pPr>
-      <w:r>
-        <w:rPr>
-          <w:lang w:val="en-US"/>
-        </w:rPr>
-        <w:t xml:space="preserve">If we select one app </w:t>
-      </w:r>
-      <w:r>
-        <w:rPr>
-          <w:lang w:val="en-US"/>
-        </w:rPr>
-        <w:sym w:font="Wingdings" w:char="F0E0"/>
-      </w:r>
-      <w:r>
-        <w:rPr>
-          <w:lang w:val="en-US"/>
-        </w:rPr>
-        <w:t xml:space="preserve"> new window </w:t>
-      </w:r>
-      <w:r>
-        <w:rPr>
-          <w:lang w:val="en-US"/>
-        </w:rPr>
-        <w:sym w:font="Wingdings" w:char="F0E0"/>
-      </w:r>
-      <w:r>
-        <w:rPr>
-          <w:lang w:val="en-US"/>
-        </w:rPr>
-        <w:t xml:space="preserve"> name, number of reviews, description, rating, age range</w:t>
-      </w:r>
-      <w:r>
-        <w:rPr>
-          <w:lang w:val="en-US"/>
-        </w:rPr>
-        <w:t>, metric/KPI (traffic light, emojis)</w:t>
-      </w:r>
-      <w:r>
-        <w:rPr>
-          <w:lang w:val="en-US"/>
-        </w:rPr>
-        <w:t>, papers information (number, titles, per study) + pictures</w:t>
-      </w:r>
-    </w:p>
-    <w:p>
-      <w:pPr>
-        <w:rPr>
-          <w:lang w:val="en-US"/>
-        </w:rPr>
-      </w:pPr>
-      <w:r>
-        <w:rPr>
-          <w:lang w:val="en-US"/>
-        </w:rPr>
-        <w:t xml:space="preserve">If we select a paper </w:t>
-      </w:r>
-      <w:r>
-        <w:rPr>
-          <w:lang w:val="en-US"/>
-        </w:rPr>
-        <w:sym w:font="Wingdings" w:char="F0E0"/>
-      </w:r>
-      <w:r>
-        <w:rPr>
-          <w:lang w:val="en-US"/>
-        </w:rPr>
-        <w:t xml:space="preserve"> title, authors, names, journal, abstract, type of studies, keywords</w:t>
-      </w:r>
-    </w:p>
-    <w:p>
-      <w:pPr>
-        <w:rPr>
-          <w:lang w:val="en-US"/>
-        </w:rPr>
-      </w:pPr>
-    </w:p>
-    <w:p>
-      <w:pPr>
-        <w:rPr>
-          <w:lang w:val="en-US"/>
-        </w:rPr>
-      </w:pPr>
-      <w:r>
-        <w:rPr>
-          <w:lang w:val="en-US"/>
-        </w:rPr>
-        <w:t>Purpose of our solution: to display the number of validations per app and per clinical field</w:t>
+    </w:p>
+    <w:p>
+      <w:pPr>
+        <w:rPr>
+          <w:lang w:val="en-US"/>
+        </w:rPr>
+      </w:pPr>
+    </w:p>
+    <w:p>
+      <w:pPr>
+        <w:rPr>
+          <w:b/>
+          <w:bCs/>
+          <w:sz w:val="24"/>
+          <w:szCs w:val="24"/>
+          <w:lang w:val="en-US"/>
+        </w:rPr>
+      </w:pPr>
+      <w:r>
+        <w:rPr>
+          <w:b/>
+          <w:bCs/>
+          <w:sz w:val="24"/>
+          <w:szCs w:val="24"/>
+          <w:lang w:val="en-US"/>
+        </w:rPr>
+        <w:t xml:space="preserve">DASHBOARD: </w:t>
+      </w:r>
+    </w:p>
+    <w:p>
+      <w:pPr>
+        <w:rPr>
+          <w:i/>
+          <w:iCs/>
+          <w:lang w:val="en-US"/>
+        </w:rPr>
+      </w:pPr>
+      <w:r>
+        <w:rPr>
+          <w:i/>
+          <w:iCs/>
+          <w:lang w:val="en-US"/>
+        </w:rPr>
+        <w:t>Display</w:t>
+      </w:r>
+      <w:r>
+        <w:rPr>
+          <w:i/>
+          <w:iCs/>
+          <w:lang w:val="en-US"/>
+        </w:rPr>
+        <w:t xml:space="preserve"> the </w:t>
+      </w:r>
+      <w:r>
+        <w:rPr>
+          <w:i/>
+          <w:iCs/>
+          <w:lang w:val="en-US"/>
+        </w:rPr>
+        <w:t>level</w:t>
+      </w:r>
+      <w:r>
+        <w:rPr>
+          <w:i/>
+          <w:iCs/>
+          <w:lang w:val="en-US"/>
+        </w:rPr>
+        <w:t xml:space="preserve"> of validation</w:t>
+      </w:r>
+      <w:r>
+        <w:rPr>
+          <w:i/>
+          <w:iCs/>
+          <w:lang w:val="en-US"/>
+        </w:rPr>
+        <w:t xml:space="preserve"> </w:t>
+      </w:r>
+      <w:r>
+        <w:rPr>
+          <w:i/>
+          <w:iCs/>
+          <w:lang w:val="en-US"/>
+        </w:rPr>
+        <w:t>per app and per clinical field</w:t>
+      </w:r>
+      <w:r>
+        <w:rPr>
+          <w:i/>
+          <w:iCs/>
+          <w:lang w:val="en-US"/>
+        </w:rPr>
+        <w:t>.</w:t>
+      </w:r>
+    </w:p>
+    <w:p>
+      <w:pPr>
+        <w:rPr>
+          <w:b/>
+          <w:bCs/>
+          <w:sz w:val="24"/>
+          <w:szCs w:val="24"/>
+          <w:lang w:val="en-US"/>
+        </w:rPr>
+      </w:pPr>
+    </w:p>
+    <w:tbl>
+      <w:tblPr>
+        <w:tblStyle w:val="Grilledutableau"/>
+        <w:tblW w:w="0" w:type="auto"/>
+        <w:tblLook w:val="04A0" w:firstRow="1" w:lastRow="0" w:firstColumn="1" w:lastColumn="0" w:noHBand="0" w:noVBand="1"/>
+      </w:tblPr>
+      <w:tblGrid>
+        <w:gridCol w:w="2145"/>
+        <w:gridCol w:w="2279"/>
+        <w:gridCol w:w="2348"/>
+        <w:gridCol w:w="2290"/>
+      </w:tblGrid>
+      <w:tr>
+        <w:tc>
+          <w:tcPr>
+            <w:tcW w:w="2145" w:type="dxa"/>
+          </w:tcPr>
+          <w:p>
+            <w:pPr>
+              <w:rPr>
+                <w:lang w:val="en-US"/>
+              </w:rPr>
+            </w:pPr>
+          </w:p>
+        </w:tc>
+        <w:tc>
+          <w:tcPr>
+            <w:tcW w:w="2279" w:type="dxa"/>
+          </w:tcPr>
+          <w:p>
+            <w:pPr>
+              <w:rPr>
+                <w:lang w:val="en-US"/>
+              </w:rPr>
+            </w:pPr>
+            <w:r>
+              <w:rPr>
+                <w:lang w:val="en-US"/>
+              </w:rPr>
+              <w:t xml:space="preserve">First page </w:t>
+            </w:r>
+          </w:p>
+        </w:tc>
+        <w:tc>
+          <w:tcPr>
+            <w:tcW w:w="2348" w:type="dxa"/>
+          </w:tcPr>
+          <w:p>
+            <w:pPr>
+              <w:rPr>
+                <w:lang w:val="en-US"/>
+              </w:rPr>
+            </w:pPr>
+            <w:r>
+              <w:rPr>
+                <w:lang w:val="en-US"/>
+              </w:rPr>
+              <w:t>Second page</w:t>
+            </w:r>
+          </w:p>
+        </w:tc>
+        <w:tc>
+          <w:tcPr>
+            <w:tcW w:w="2290" w:type="dxa"/>
+          </w:tcPr>
+          <w:p>
+            <w:pPr>
+              <w:rPr>
+                <w:lang w:val="en-US"/>
+              </w:rPr>
+            </w:pPr>
+            <w:r>
+              <w:rPr>
+                <w:lang w:val="en-US"/>
+              </w:rPr>
+              <w:t>Third page</w:t>
+            </w:r>
+          </w:p>
+        </w:tc>
+      </w:tr>
+      <w:tr>
+        <w:tc>
+          <w:tcPr>
+            <w:tcW w:w="2145" w:type="dxa"/>
+          </w:tcPr>
+          <w:p>
+            <w:pPr>
+              <w:rPr>
+                <w:lang w:val="en-US"/>
+              </w:rPr>
+            </w:pPr>
+            <w:r>
+              <w:rPr>
+                <w:lang w:val="en-US"/>
+              </w:rPr>
+              <w:t>Access</w:t>
+            </w:r>
+          </w:p>
+        </w:tc>
+        <w:tc>
+          <w:tcPr>
+            <w:tcW w:w="2279" w:type="dxa"/>
+          </w:tcPr>
+          <w:p>
+            <w:pPr>
+              <w:rPr>
+                <w:lang w:val="en-US"/>
+              </w:rPr>
+            </w:pPr>
+            <w:r>
+              <w:rPr>
+                <w:lang w:val="en-US"/>
+              </w:rPr>
+              <w:t>Main page of dashboard (first thing that we see when we access the dashboard)</w:t>
+            </w:r>
+          </w:p>
+        </w:tc>
+        <w:tc>
+          <w:tcPr>
+            <w:tcW w:w="2348" w:type="dxa"/>
+          </w:tcPr>
+          <w:p>
+            <w:pPr>
+              <w:rPr>
+                <w:lang w:val="en-US"/>
+              </w:rPr>
+            </w:pPr>
+            <w:r>
+              <w:rPr>
+                <w:lang w:val="en-US"/>
+              </w:rPr>
+              <w:t xml:space="preserve">When we click on the name of </w:t>
+            </w:r>
+            <w:r>
+              <w:rPr>
+                <w:b/>
+                <w:bCs/>
+                <w:u w:val="single"/>
+                <w:lang w:val="en-US"/>
+              </w:rPr>
+              <w:t>one app</w:t>
+            </w:r>
+            <w:r>
+              <w:rPr>
+                <w:lang w:val="en-US"/>
+              </w:rPr>
+              <w:t xml:space="preserve"> in the list displayed on the first page</w:t>
+            </w:r>
+          </w:p>
+        </w:tc>
+        <w:tc>
+          <w:tcPr>
+            <w:tcW w:w="2290" w:type="dxa"/>
+          </w:tcPr>
+          <w:p>
+            <w:pPr>
+              <w:rPr>
+                <w:lang w:val="en-US"/>
+              </w:rPr>
+            </w:pPr>
+            <w:r>
+              <w:rPr>
+                <w:lang w:val="en-US"/>
+              </w:rPr>
+              <w:t xml:space="preserve">When we click on the name of </w:t>
+            </w:r>
+            <w:r>
+              <w:rPr>
+                <w:b/>
+                <w:bCs/>
+                <w:u w:val="single"/>
+                <w:lang w:val="en-US"/>
+              </w:rPr>
+              <w:t>one paper</w:t>
+            </w:r>
+            <w:r>
+              <w:rPr>
+                <w:lang w:val="en-US"/>
+              </w:rPr>
+              <w:t xml:space="preserve"> associated to the app whose information are displayed on the second page</w:t>
+            </w:r>
+          </w:p>
+        </w:tc>
+      </w:tr>
+      <w:tr>
+        <w:tc>
+          <w:tcPr>
+            <w:tcW w:w="2145" w:type="dxa"/>
+          </w:tcPr>
+          <w:p>
+            <w:pPr>
+              <w:rPr>
+                <w:lang w:val="en-US"/>
+              </w:rPr>
+            </w:pPr>
+            <w:r>
+              <w:rPr>
+                <w:lang w:val="en-US"/>
+              </w:rPr>
+              <w:t>Dash components</w:t>
+            </w:r>
+          </w:p>
+        </w:tc>
+        <w:tc>
+          <w:tcPr>
+            <w:tcW w:w="2279" w:type="dxa"/>
+          </w:tcPr>
+          <w:p>
+            <w:pPr>
+              <w:rPr>
+                <w:lang w:val="en-US"/>
+              </w:rPr>
+            </w:pPr>
+            <w:r>
+              <w:rPr>
+                <w:lang w:val="en-US"/>
+              </w:rPr>
+              <w:t>2 dropdown menus (learning category, age range) to filter the list of apps</w:t>
+            </w:r>
+          </w:p>
+        </w:tc>
+        <w:tc>
+          <w:tcPr>
+            <w:tcW w:w="2348" w:type="dxa"/>
+          </w:tcPr>
+          <w:p>
+            <w:pPr>
+              <w:rPr>
+                <w:lang w:val="en-US"/>
+              </w:rPr>
+            </w:pPr>
+          </w:p>
+        </w:tc>
+        <w:tc>
+          <w:tcPr>
+            <w:tcW w:w="2290" w:type="dxa"/>
+          </w:tcPr>
+          <w:p>
+            <w:pPr>
+              <w:rPr>
+                <w:lang w:val="en-US"/>
+              </w:rPr>
+            </w:pPr>
+          </w:p>
+        </w:tc>
+      </w:tr>
+      <w:tr>
+        <w:tc>
+          <w:tcPr>
+            <w:tcW w:w="2145" w:type="dxa"/>
+          </w:tcPr>
+          <w:p>
+            <w:pPr>
+              <w:rPr>
+                <w:lang w:val="en-US"/>
+              </w:rPr>
+            </w:pPr>
+            <w:r>
+              <w:rPr>
+                <w:lang w:val="en-US"/>
+              </w:rPr>
+              <w:t>Displayed information</w:t>
+            </w:r>
+          </w:p>
+        </w:tc>
+        <w:tc>
+          <w:tcPr>
+            <w:tcW w:w="2279" w:type="dxa"/>
+          </w:tcPr>
+          <w:p>
+            <w:pPr>
+              <w:rPr>
+                <w:lang w:val="en-US"/>
+              </w:rPr>
+            </w:pPr>
+            <w:r>
+              <w:rPr>
+                <w:lang w:val="en-US"/>
+              </w:rPr>
+              <w:t>List of all apps in our database that can be filtered</w:t>
+            </w:r>
+          </w:p>
+          <w:p>
+            <w:pPr>
+              <w:rPr>
+                <w:lang w:val="en-US"/>
+              </w:rPr>
+            </w:pPr>
+            <w:r>
+              <w:rPr>
+                <w:lang w:val="en-US"/>
+              </w:rPr>
+              <w:t>Number of apps per learning category and age range</w:t>
+            </w:r>
+          </w:p>
+          <w:p>
+            <w:pPr>
+              <w:rPr>
+                <w:lang w:val="en-US"/>
+              </w:rPr>
+            </w:pPr>
+            <w:r>
+              <w:rPr>
+                <w:lang w:val="en-US"/>
+              </w:rPr>
+              <w:t>Metric per app</w:t>
+            </w:r>
+          </w:p>
+          <w:p>
+            <w:pPr>
+              <w:rPr>
+                <w:lang w:val="en-US"/>
+              </w:rPr>
+            </w:pPr>
+            <w:r>
+              <w:rPr>
+                <w:color w:val="FF0000"/>
+                <w:lang w:val="en-US"/>
+              </w:rPr>
+              <w:t>Graph of % of validation per learning category/age range</w:t>
+            </w:r>
+          </w:p>
+        </w:tc>
+        <w:tc>
+          <w:tcPr>
+            <w:tcW w:w="2348" w:type="dxa"/>
+          </w:tcPr>
+          <w:p>
+            <w:pPr>
+              <w:rPr>
+                <w:lang w:val="en-US"/>
+              </w:rPr>
+            </w:pPr>
+            <w:r>
+              <w:rPr>
+                <w:lang w:val="en-US"/>
+              </w:rPr>
+              <w:t>For one app:</w:t>
+            </w:r>
+          </w:p>
+          <w:p>
+            <w:pPr>
+              <w:rPr>
+                <w:lang w:val="en-US"/>
+              </w:rPr>
+            </w:pPr>
+            <w:r>
+              <w:rPr>
+                <w:lang w:val="en-US"/>
+              </w:rPr>
+              <w:t xml:space="preserve">Name, number of reviews, description, rating, </w:t>
+            </w:r>
+            <w:r>
+              <w:rPr>
+                <w:lang w:val="en-US"/>
+              </w:rPr>
+              <w:t xml:space="preserve">number of ratings, </w:t>
+            </w:r>
+            <w:r>
+              <w:rPr>
+                <w:lang w:val="en-US"/>
+              </w:rPr>
+              <w:t>age range, metric/KPI (traffic light/emojis)</w:t>
+            </w:r>
+          </w:p>
+          <w:p>
+            <w:pPr>
+              <w:rPr>
+                <w:lang w:val="en-US"/>
+              </w:rPr>
+            </w:pPr>
+            <w:r>
+              <w:rPr>
+                <w:lang w:val="en-US"/>
+              </w:rPr>
+              <w:t xml:space="preserve">+ </w:t>
+            </w:r>
+            <w:r>
+              <w:rPr>
+                <w:lang w:val="en-US"/>
+              </w:rPr>
+              <w:t>general papers</w:t>
+            </w:r>
+            <w:r>
+              <w:rPr>
+                <w:lang w:val="en-US"/>
+              </w:rPr>
+              <w:t>’</w:t>
+            </w:r>
+            <w:r>
+              <w:rPr>
+                <w:lang w:val="en-US"/>
+              </w:rPr>
+              <w:t xml:space="preserve"> information (number, titles, per study)</w:t>
+            </w:r>
+          </w:p>
+          <w:p>
+            <w:pPr>
+              <w:rPr>
+                <w:lang w:val="en-US"/>
+              </w:rPr>
+            </w:pPr>
+            <w:r>
+              <w:rPr>
+                <w:lang w:val="en-US"/>
+              </w:rPr>
+              <w:t xml:space="preserve">If no papers </w:t>
+            </w:r>
+            <w:r>
+              <w:rPr>
+                <w:lang w:val="en-US"/>
+              </w:rPr>
+              <w:sym w:font="Wingdings" w:char="F0E0"/>
+            </w:r>
+            <w:r>
+              <w:rPr>
+                <w:lang w:val="en-US"/>
+              </w:rPr>
+              <w:t xml:space="preserve"> list of similar apps</w:t>
+            </w:r>
+          </w:p>
+          <w:p>
+            <w:pPr>
+              <w:rPr>
+                <w:lang w:val="en-US"/>
+              </w:rPr>
+            </w:pPr>
+            <w:r>
+              <w:rPr>
+                <w:color w:val="FF0000"/>
+                <w:lang w:val="en-US"/>
+              </w:rPr>
+              <w:t xml:space="preserve">+ </w:t>
+            </w:r>
+            <w:r>
+              <w:rPr>
+                <w:color w:val="FF0000"/>
+                <w:lang w:val="en-US"/>
+              </w:rPr>
+              <w:t xml:space="preserve">picture </w:t>
+            </w:r>
+          </w:p>
+        </w:tc>
+        <w:tc>
+          <w:tcPr>
+            <w:tcW w:w="2290" w:type="dxa"/>
+          </w:tcPr>
+          <w:p>
+            <w:pPr>
+              <w:rPr>
+                <w:lang w:val="en-US"/>
+              </w:rPr>
+            </w:pPr>
+            <w:r>
+              <w:rPr>
+                <w:lang w:val="en-US"/>
+              </w:rPr>
+              <w:t>For one paper:</w:t>
+            </w:r>
+          </w:p>
+          <w:p>
+            <w:pPr>
+              <w:rPr>
+                <w:lang w:val="en-US"/>
+              </w:rPr>
+            </w:pPr>
+            <w:r>
+              <w:rPr>
+                <w:lang w:val="en-US"/>
+              </w:rPr>
+              <w:t>Title, authors,  journal, abstract, type of studies, keywords</w:t>
+            </w:r>
+          </w:p>
+        </w:tc>
+      </w:tr>
+    </w:tbl>
+    <w:p>
+      <w:pPr>
+        <w:rPr>
+          <w:lang w:val="en-US"/>
+        </w:rPr>
+      </w:pPr>
+    </w:p>
+    <w:p>
+      <w:pPr>
+        <w:rPr>
+          <w:color w:val="FF0000"/>
+          <w:lang w:val="en-US"/>
+        </w:rPr>
+      </w:pPr>
+      <w:r>
+        <w:rPr>
+          <w:color w:val="FF0000"/>
+          <w:lang w:val="en-US"/>
+        </w:rPr>
+        <w:lastRenderedPageBreak/>
+        <w:t>Additional features</w:t>
+      </w:r>
+    </w:p>
+    <w:p>
+      <w:pPr>
+        <w:rPr>
+          <w:b/>
+          <w:bCs/>
+          <w:sz w:val="24"/>
+          <w:szCs w:val="24"/>
+          <w:lang w:val="en-US"/>
+        </w:rPr>
+      </w:pPr>
+      <w:r>
+        <w:rPr>
+          <w:b/>
+          <w:bCs/>
+          <w:sz w:val="24"/>
+          <w:szCs w:val="24"/>
+          <w:lang w:val="en-US"/>
+        </w:rPr>
+        <w:t>FUNCTIONAL DIAGRAM OF THE DASHBOARD</w:t>
+      </w:r>
+    </w:p>
+    <w:p>
+      <w:pPr>
+        <w:rPr>
+          <w:lang w:val="en-US"/>
+        </w:rPr>
+      </w:pPr>
+      <w:r>
+        <w:rPr>
+          <w:noProof/>
+        </w:rPr>
+        <w:drawing>
+          <wp:inline distT="0" distB="0" distL="0" distR="0" wp14:anchorId="525E9BF6" wp14:editId="6AD47B55">
+            <wp:extent cx="5760720" cy="2122805"/>
+            <wp:effectExtent l="0" t="0" r="0" b="0"/>
+            <wp:docPr id="1" name="Image 1"/>
+            <wp:cNvGraphicFramePr>
+              <a:graphicFrameLocks xmlns:a="http://schemas.openxmlformats.org/drawingml/2006/main" noChangeAspect="1"/>
+            </wp:cNvGraphicFramePr>
+            <a:graphic xmlns:a="http://schemas.openxmlformats.org/drawingml/2006/main">
+              <a:graphicData uri="http://schemas.openxmlformats.org/drawingml/2006/picture">
+                <pic:pic xmlns:pic="http://schemas.openxmlformats.org/drawingml/2006/picture">
+                  <pic:nvPicPr>
+                    <pic:cNvPr id="1" name=""/>
+                    <pic:cNvPicPr/>
+                  </pic:nvPicPr>
+                  <pic:blipFill>
+                    <a:blip r:embed="rId5"/>
+                    <a:stretch>
+                      <a:fillRect/>
+                    </a:stretch>
+                  </pic:blipFill>
+                  <pic:spPr>
+                    <a:xfrm>
+                      <a:off x="0" y="0"/>
+                      <a:ext cx="5760720" cy="2122805"/>
+                    </a:xfrm>
+                    <a:prstGeom prst="rect">
+                      <a:avLst/>
+                    </a:prstGeom>
+                  </pic:spPr>
+                </pic:pic>
+              </a:graphicData>
+            </a:graphic>
+          </wp:inline>
+        </w:drawing>
       </w:r>
     </w:p>
     <w:p>
@@ -492,6 +1027,119 @@
     </w:lvl>
   </w:abstractNum>
   <w:abstractNum w:abstractNumId="1" w15:restartNumberingAfterBreak="0">
+    <w:nsid w:val="420629BB"/>
+    <w:multiLevelType w:val="hybridMultilevel"/>
+    <w:tmpl w:val="4B428326"/>
+    <w:lvl w:ilvl="0" w:tplc="C0341B22">
+      <w:start w:val="66"/>
+      <w:numFmt w:val="bullet"/>
+      <w:lvlText w:val=""/>
+      <w:lvlJc w:val="left"/>
+      <w:pPr>
+        <w:ind w:left="720" w:hanging="360"/>
+      </w:pPr>
+      <w:rPr>
+        <w:rFonts w:ascii="Wingdings" w:eastAsiaTheme="minorHAnsi" w:hAnsi="Wingdings" w:cstheme="minorBidi" w:hint="default"/>
+      </w:rPr>
+    </w:lvl>
+    <w:lvl w:ilvl="1" w:tplc="040C0003" w:tentative="1">
+      <w:start w:val="1"/>
+      <w:numFmt w:val="bullet"/>
+      <w:lvlText w:val="o"/>
+      <w:lvlJc w:val="left"/>
+      <w:pPr>
+        <w:ind w:left="1440" w:hanging="360"/>
+      </w:pPr>
+      <w:rPr>
+        <w:rFonts w:ascii="Courier New" w:hAnsi="Courier New" w:cs="Courier New" w:hint="default"/>
+      </w:rPr>
+    </w:lvl>
+    <w:lvl w:ilvl="2" w:tplc="040C0005" w:tentative="1">
+      <w:start w:val="1"/>
+      <w:numFmt w:val="bullet"/>
+      <w:lvlText w:val=""/>
+      <w:lvlJc w:val="left"/>
+      <w:pPr>
+        <w:ind w:left="2160" w:hanging="360"/>
+      </w:pPr>
+      <w:rPr>
+        <w:rFonts w:ascii="Wingdings" w:hAnsi="Wingdings" w:hint="default"/>
+      </w:rPr>
+    </w:lvl>
+    <w:lvl w:ilvl="3" w:tplc="040C0001" w:tentative="1">
+      <w:start w:val="1"/>
+      <w:numFmt w:val="bullet"/>
+      <w:lvlText w:val=""/>
+      <w:lvlJc w:val="left"/>
+      <w:pPr>
+        <w:ind w:left="2880" w:hanging="360"/>
+      </w:pPr>
+      <w:rPr>
+        <w:rFonts w:ascii="Symbol" w:hAnsi="Symbol" w:hint="default"/>
+      </w:rPr>
+    </w:lvl>
+    <w:lvl w:ilvl="4" w:tplc="040C0003" w:tentative="1">
+      <w:start w:val="1"/>
+      <w:numFmt w:val="bullet"/>
+      <w:lvlText w:val="o"/>
+      <w:lvlJc w:val="left"/>
+      <w:pPr>
+        <w:ind w:left="3600" w:hanging="360"/>
+      </w:pPr>
+      <w:rPr>
+        <w:rFonts w:ascii="Courier New" w:hAnsi="Courier New" w:cs="Courier New" w:hint="default"/>
+      </w:rPr>
+    </w:lvl>
+    <w:lvl w:ilvl="5" w:tplc="040C0005" w:tentative="1">
+      <w:start w:val="1"/>
+      <w:numFmt w:val="bullet"/>
+      <w:lvlText w:val=""/>
+      <w:lvlJc w:val="left"/>
+      <w:pPr>
+        <w:ind w:left="4320" w:hanging="360"/>
+      </w:pPr>
+      <w:rPr>
+        <w:rFonts w:ascii="Wingdings" w:hAnsi="Wingdings" w:hint="default"/>
+      </w:rPr>
+    </w:lvl>
+    <w:lvl w:ilvl="6" w:tplc="040C0001" w:tentative="1">
+      <w:start w:val="1"/>
+      <w:numFmt w:val="bullet"/>
+      <w:lvlText w:val=""/>
+      <w:lvlJc w:val="left"/>
+      <w:pPr>
+        <w:ind w:left="5040" w:hanging="360"/>
+      </w:pPr>
+      <w:rPr>
+        <w:rFonts w:ascii="Symbol" w:hAnsi="Symbol" w:hint="default"/>
+      </w:rPr>
+    </w:lvl>
+    <w:lvl w:ilvl="7" w:tplc="040C0003" w:tentative="1">
+      <w:start w:val="1"/>
+      <w:numFmt w:val="bullet"/>
+      <w:lvlText w:val="o"/>
+      <w:lvlJc w:val="left"/>
+      <w:pPr>
+        <w:ind w:left="5760" w:hanging="360"/>
+      </w:pPr>
+      <w:rPr>
+        <w:rFonts w:ascii="Courier New" w:hAnsi="Courier New" w:cs="Courier New" w:hint="default"/>
+      </w:rPr>
+    </w:lvl>
+    <w:lvl w:ilvl="8" w:tplc="040C0005" w:tentative="1">
+      <w:start w:val="1"/>
+      <w:numFmt w:val="bullet"/>
+      <w:lvlText w:val=""/>
+      <w:lvlJc w:val="left"/>
+      <w:pPr>
+        <w:ind w:left="6480" w:hanging="360"/>
+      </w:pPr>
+      <w:rPr>
+        <w:rFonts w:ascii="Wingdings" w:hAnsi="Wingdings" w:hint="default"/>
+      </w:rPr>
+    </w:lvl>
+  </w:abstractNum>
+  <w:abstractNum w:abstractNumId="2" w15:restartNumberingAfterBreak="0">
     <w:nsid w:val="688B6658"/>
     <w:multiLevelType w:val="hybridMultilevel"/>
     <w:tmpl w:val="5DE80F7C"/>
@@ -584,6 +1232,9 @@
     <w:abstractNumId w:val="0"/>
   </w:num>
   <w:num w:numId="2">
+    <w:abstractNumId w:val="2"/>
+  </w:num>
+  <w:num w:numId="3">
     <w:abstractNumId w:val="1"/>
   </w:num>
 </w:numbering>
@@ -989,13 +1640,13 @@
     <w:qFormat/>
     <w:rsid w:val="00601B09"/>
   </w:style>
-  <w:style w:type="character" w:default="1" w:styleId="DefaultParagraphFont">
+  <w:style w:type="character" w:default="1" w:styleId="Policepardfaut">
     <w:name w:val="Default Paragraph Font"/>
     <w:uiPriority w:val="1"/>
     <w:semiHidden/>
     <w:unhideWhenUsed/>
   </w:style>
-  <w:style w:type="table" w:default="1" w:styleId="TableNormal">
+  <w:style w:type="table" w:default="1" w:styleId="TableauNormal">
     <w:name w:val="Normal Table"/>
     <w:uiPriority w:val="99"/>
     <w:semiHidden/>
@@ -1010,13 +1661,13 @@
       </w:tblCellMar>
     </w:tblPr>
   </w:style>
-  <w:style w:type="numbering" w:default="1" w:styleId="NoList">
+  <w:style w:type="numbering" w:default="1" w:styleId="Aucuneliste">
     <w:name w:val="No List"/>
     <w:uiPriority w:val="99"/>
     <w:semiHidden/>
     <w:unhideWhenUsed/>
   </w:style>
-  <w:style w:type="paragraph" w:styleId="ListParagraph">
+  <w:style w:type="paragraph" w:styleId="Paragraphedeliste">
     <w:name w:val="List Paragraph"/>
     <w:basedOn w:val="Normal"/>
     <w:uiPriority w:val="34"/>
@@ -1026,6 +1677,25 @@
       <w:ind w:left="720"/>
       <w:contextualSpacing/>
     </w:pPr>
+  </w:style>
+  <w:style w:type="table" w:styleId="Grilledutableau">
+    <w:name w:val="Table Grid"/>
+    <w:basedOn w:val="TableauNormal"/>
+    <w:uiPriority w:val="39"/>
+    <w:rsid w:val="0075414D"/>
+    <w:pPr>
+      <w:spacing w:after="0" w:line="240" w:lineRule="auto"/>
+    </w:pPr>
+    <w:tblPr>
+      <w:tblBorders>
+        <w:top w:val="single" w:sz="4" w:space="0" w:color="auto"/>
+        <w:left w:val="single" w:sz="4" w:space="0" w:color="auto"/>
+        <w:bottom w:val="single" w:sz="4" w:space="0" w:color="auto"/>
+        <w:right w:val="single" w:sz="4" w:space="0" w:color="auto"/>
+        <w:insideH w:val="single" w:sz="4" w:space="0" w:color="auto"/>
+        <w:insideV w:val="single" w:sz="4" w:space="0" w:color="auto"/>
+      </w:tblBorders>
+    </w:tblPr>
   </w:style>
 </w:styles>
 </file>

</xml_diff>

<commit_message>
Improvements and new guidelines
</commit_message>
<xml_diff>
--- a/Guidelines/second part.docx
+++ b/Guidelines/second part.docx
@@ -34,27 +34,6 @@
           <w:szCs w:val="28"/>
         </w:rPr>
       </w:pPr>
-    </w:p>
-    <w:p>
-      <w:pPr>
-        <w:pStyle w:val="Paragraphedeliste"/>
-        <w:numPr>
-          <w:ilvl w:val="0"/>
-          <w:numId w:val="2"/>
-        </w:numPr>
-        <w:jc w:val="both"/>
-        <w:rPr>
-          <w:highlight w:val="red"/>
-          <w:lang w:val="en-US"/>
-        </w:rPr>
-      </w:pPr>
-      <w:r>
-        <w:rPr>
-          <w:highlight w:val="red"/>
-          <w:lang w:val="en-US"/>
-        </w:rPr>
-        <w:t>Write the similarity function</w:t>
-      </w:r>
     </w:p>
     <w:p>
       <w:pPr>
@@ -156,6 +135,7 @@
           <w:bottom w:val="single" w:sz="4" w:space="1" w:color="auto"/>
           <w:right w:val="single" w:sz="4" w:space="4" w:color="auto"/>
         </w:pBdr>
+        <w:jc w:val="both"/>
         <w:rPr>
           <w:u w:val="single"/>
           <w:lang w:val="en-US"/>
@@ -177,16 +157,26 @@
           <w:bottom w:val="single" w:sz="4" w:space="1" w:color="auto"/>
           <w:right w:val="single" w:sz="4" w:space="4" w:color="auto"/>
         </w:pBdr>
-        <w:rPr>
-          <w:lang w:val="en-US"/>
-        </w:rPr>
-      </w:pPr>
+        <w:jc w:val="both"/>
+        <w:rPr>
+          <w:lang w:val="en-US"/>
+        </w:rPr>
+      </w:pPr>
+      <w:proofErr w:type="spellStart"/>
       <w:r>
         <w:rPr>
           <w:highlight w:val="yellow"/>
           <w:lang w:val="en-US"/>
         </w:rPr>
-        <w:t>Yiheng and Manuel</w:t>
+        <w:t>Yiheng</w:t>
+      </w:r>
+      <w:proofErr w:type="spellEnd"/>
+      <w:r>
+        <w:rPr>
+          <w:highlight w:val="yellow"/>
+          <w:lang w:val="en-US"/>
+        </w:rPr>
+        <w:t xml:space="preserve"> and Manuel</w:t>
       </w:r>
     </w:p>
     <w:p>
@@ -197,6 +187,7 @@
           <w:bottom w:val="single" w:sz="4" w:space="1" w:color="auto"/>
           <w:right w:val="single" w:sz="4" w:space="4" w:color="auto"/>
         </w:pBdr>
+        <w:jc w:val="both"/>
         <w:rPr>
           <w:lang w:val="en-US"/>
         </w:rPr>
@@ -223,10 +214,12 @@
           <w:bottom w:val="single" w:sz="4" w:space="1" w:color="auto"/>
           <w:right w:val="single" w:sz="4" w:space="4" w:color="auto"/>
         </w:pBdr>
-        <w:rPr>
-          <w:lang w:val="en-US"/>
-        </w:rPr>
-      </w:pPr>
+        <w:jc w:val="both"/>
+        <w:rPr>
+          <w:lang w:val="en-US"/>
+        </w:rPr>
+      </w:pPr>
+      <w:proofErr w:type="spellStart"/>
       <w:r>
         <w:rPr>
           <w:highlight w:val="green"/>
@@ -234,6 +227,7 @@
         </w:rPr>
         <w:t>Yuva</w:t>
       </w:r>
+      <w:proofErr w:type="spellEnd"/>
       <w:r>
         <w:rPr>
           <w:highlight w:val="green"/>
@@ -251,13 +245,15 @@
     </w:p>
     <w:p>
       <w:pPr>
-        <w:rPr>
-          <w:lang w:val="en-US"/>
-        </w:rPr>
-      </w:pPr>
-    </w:p>
-    <w:p>
-      <w:pPr>
+        <w:jc w:val="both"/>
+        <w:rPr>
+          <w:lang w:val="en-US"/>
+        </w:rPr>
+      </w:pPr>
+    </w:p>
+    <w:p>
+      <w:pPr>
+        <w:jc w:val="both"/>
         <w:rPr>
           <w:b/>
           <w:bCs/>
@@ -279,6 +275,7 @@
     </w:p>
     <w:p>
       <w:pPr>
+        <w:jc w:val="both"/>
         <w:rPr>
           <w:i/>
           <w:iCs/>
@@ -304,6 +301,959 @@
     </w:p>
     <w:p>
       <w:pPr>
+        <w:jc w:val="both"/>
+        <w:rPr>
+          <w:color w:val="00B050"/>
+          <w:lang w:val="en-US"/>
+        </w:rPr>
+      </w:pPr>
+      <w:r>
+        <w:rPr>
+          <w:lang w:val="en-US"/>
+        </w:rPr>
+        <w:t>[</w:t>
+      </w:r>
+      <w:r>
+        <w:rPr>
+          <w:color w:val="00B050"/>
+          <w:lang w:val="en-US"/>
+        </w:rPr>
+        <w:t>What’s already done is written in green</w:t>
+      </w:r>
+      <w:r>
+        <w:rPr>
+          <w:lang w:val="en-US"/>
+        </w:rPr>
+        <w:t>,</w:t>
+      </w:r>
+      <w:r>
+        <w:rPr>
+          <w:color w:val="00B050"/>
+          <w:lang w:val="en-US"/>
+        </w:rPr>
+        <w:t xml:space="preserve"> </w:t>
+      </w:r>
+      <w:r>
+        <w:rPr>
+          <w:color w:val="FF0000"/>
+          <w:lang w:val="en-US"/>
+        </w:rPr>
+        <w:t>what’s left to do</w:t>
+      </w:r>
+      <w:r>
+        <w:rPr>
+          <w:color w:val="FF0000"/>
+          <w:lang w:val="en-US"/>
+        </w:rPr>
+        <w:t xml:space="preserve"> absolutely</w:t>
+      </w:r>
+      <w:r>
+        <w:rPr>
+          <w:color w:val="FF0000"/>
+          <w:lang w:val="en-US"/>
+        </w:rPr>
+        <w:t xml:space="preserve"> is written in red</w:t>
+      </w:r>
+      <w:r>
+        <w:rPr>
+          <w:lang w:val="en-US"/>
+        </w:rPr>
+        <w:t>,</w:t>
+      </w:r>
+      <w:r>
+        <w:rPr>
+          <w:color w:val="FF0000"/>
+          <w:lang w:val="en-US"/>
+        </w:rPr>
+        <w:t xml:space="preserve"> </w:t>
+      </w:r>
+      <w:r>
+        <w:rPr>
+          <w:color w:val="FFC000"/>
+          <w:lang w:val="en-US"/>
+        </w:rPr>
+        <w:t>the non-mandatory stuff is written in orange</w:t>
+      </w:r>
+      <w:r>
+        <w:rPr>
+          <w:lang w:val="en-US"/>
+        </w:rPr>
+        <w:t>]</w:t>
+      </w:r>
+    </w:p>
+    <w:p>
+      <w:pPr>
+        <w:jc w:val="both"/>
+        <w:rPr>
+          <w:lang w:val="en-US"/>
+        </w:rPr>
+      </w:pPr>
+    </w:p>
+    <w:p>
+      <w:pPr>
+        <w:pStyle w:val="Paragraphedeliste"/>
+        <w:numPr>
+          <w:ilvl w:val="0"/>
+          <w:numId w:val="4"/>
+        </w:numPr>
+        <w:jc w:val="both"/>
+        <w:rPr>
+          <w:b/>
+          <w:bCs/>
+          <w:i/>
+          <w:iCs/>
+          <w:lang w:val="en-US"/>
+        </w:rPr>
+      </w:pPr>
+      <w:r>
+        <w:rPr>
+          <w:b/>
+          <w:bCs/>
+          <w:lang w:val="en-US"/>
+        </w:rPr>
+        <w:t>First page – tab 1: Field overview</w:t>
+      </w:r>
+    </w:p>
+    <w:p>
+      <w:pPr>
+        <w:jc w:val="both"/>
+        <w:rPr>
+          <w:color w:val="00B050"/>
+          <w:lang w:val="en-US"/>
+        </w:rPr>
+      </w:pPr>
+      <w:r>
+        <w:rPr>
+          <w:u w:val="single"/>
+          <w:lang w:val="en-US"/>
+        </w:rPr>
+        <w:t>Dash components:</w:t>
+      </w:r>
+      <w:r>
+        <w:rPr>
+          <w:lang w:val="en-US"/>
+        </w:rPr>
+        <w:t xml:space="preserve"> </w:t>
+      </w:r>
+      <w:r>
+        <w:rPr>
+          <w:color w:val="00B050"/>
+          <w:lang w:val="en-US"/>
+        </w:rPr>
+        <w:t>2 dropdown menus (one for learning categories and one for age range).</w:t>
+      </w:r>
+    </w:p>
+    <w:p>
+      <w:pPr>
+        <w:jc w:val="both"/>
+        <w:rPr>
+          <w:u w:val="single"/>
+          <w:lang w:val="en-US"/>
+        </w:rPr>
+      </w:pPr>
+      <w:r>
+        <w:rPr>
+          <w:u w:val="single"/>
+          <w:lang w:val="en-US"/>
+        </w:rPr>
+        <w:t xml:space="preserve">Mandatory information to display: </w:t>
+      </w:r>
+    </w:p>
+    <w:p>
+      <w:pPr>
+        <w:pStyle w:val="Paragraphedeliste"/>
+        <w:numPr>
+          <w:ilvl w:val="0"/>
+          <w:numId w:val="6"/>
+        </w:numPr>
+        <w:jc w:val="both"/>
+        <w:rPr>
+          <w:lang w:val="en-US"/>
+        </w:rPr>
+      </w:pPr>
+      <w:r>
+        <w:rPr>
+          <w:color w:val="00B050"/>
+          <w:lang w:val="en-US"/>
+        </w:rPr>
+        <w:t xml:space="preserve">Filtered list of all apps in our database with general information </w:t>
+      </w:r>
+      <w:r>
+        <w:rPr>
+          <w:color w:val="FF0000"/>
+          <w:lang w:val="en-US"/>
+        </w:rPr>
+        <w:t>+ level of validation per app (show metric)</w:t>
+      </w:r>
+      <w:r>
+        <w:rPr>
+          <w:lang w:val="en-US"/>
+        </w:rPr>
+        <w:t>;</w:t>
+      </w:r>
+    </w:p>
+    <w:p>
+      <w:pPr>
+        <w:pStyle w:val="Paragraphedeliste"/>
+        <w:numPr>
+          <w:ilvl w:val="0"/>
+          <w:numId w:val="6"/>
+        </w:numPr>
+        <w:jc w:val="both"/>
+        <w:rPr>
+          <w:lang w:val="en-US"/>
+        </w:rPr>
+      </w:pPr>
+      <w:r>
+        <w:rPr>
+          <w:color w:val="00B050"/>
+          <w:lang w:val="en-US"/>
+        </w:rPr>
+        <w:t>Number of apps per learning category and age range</w:t>
+      </w:r>
+      <w:r>
+        <w:rPr>
+          <w:lang w:val="en-US"/>
+        </w:rPr>
+        <w:t>;</w:t>
+      </w:r>
+    </w:p>
+    <w:p>
+      <w:pPr>
+        <w:pStyle w:val="Paragraphedeliste"/>
+        <w:numPr>
+          <w:ilvl w:val="0"/>
+          <w:numId w:val="6"/>
+        </w:numPr>
+        <w:jc w:val="both"/>
+        <w:rPr>
+          <w:color w:val="FF0000"/>
+          <w:lang w:val="en-US"/>
+        </w:rPr>
+      </w:pPr>
+      <w:r>
+        <w:rPr>
+          <w:color w:val="FF0000"/>
+          <w:lang w:val="en-US"/>
+        </w:rPr>
+        <w:t>Level of validation of the field.</w:t>
+      </w:r>
+    </w:p>
+    <w:p>
+      <w:pPr>
+        <w:jc w:val="both"/>
+        <w:rPr>
+          <w:u w:val="single"/>
+          <w:lang w:val="en-US"/>
+        </w:rPr>
+      </w:pPr>
+      <w:r>
+        <w:rPr>
+          <w:u w:val="single"/>
+          <w:lang w:val="en-US"/>
+        </w:rPr>
+        <w:t>Additional information that we can display (if we have time):</w:t>
+      </w:r>
+    </w:p>
+    <w:p>
+      <w:pPr>
+        <w:pStyle w:val="Paragraphedeliste"/>
+        <w:numPr>
+          <w:ilvl w:val="0"/>
+          <w:numId w:val="6"/>
+        </w:numPr>
+        <w:jc w:val="both"/>
+        <w:rPr>
+          <w:color w:val="FFC000"/>
+          <w:lang w:val="en-US"/>
+        </w:rPr>
+      </w:pPr>
+      <w:r>
+        <w:rPr>
+          <w:color w:val="FFC000"/>
+          <w:lang w:val="en-US"/>
+        </w:rPr>
+        <w:t>Graph of percentage of validation per learning category and age range.</w:t>
+      </w:r>
+    </w:p>
+    <w:p>
+      <w:pPr>
+        <w:jc w:val="both"/>
+        <w:rPr>
+          <w:lang w:val="en-US"/>
+        </w:rPr>
+      </w:pPr>
+    </w:p>
+    <w:p>
+      <w:pPr>
+        <w:pStyle w:val="Paragraphedeliste"/>
+        <w:numPr>
+          <w:ilvl w:val="0"/>
+          <w:numId w:val="4"/>
+        </w:numPr>
+        <w:jc w:val="both"/>
+        <w:rPr>
+          <w:b/>
+          <w:bCs/>
+          <w:i/>
+          <w:iCs/>
+          <w:lang w:val="en-US"/>
+        </w:rPr>
+      </w:pPr>
+      <w:r>
+        <w:rPr>
+          <w:b/>
+          <w:bCs/>
+          <w:lang w:val="en-US"/>
+        </w:rPr>
+        <w:t>Second page – tab 2: Details per app</w:t>
+      </w:r>
+    </w:p>
+    <w:p>
+      <w:pPr>
+        <w:jc w:val="both"/>
+        <w:rPr>
+          <w:lang w:val="en-US"/>
+        </w:rPr>
+      </w:pPr>
+      <w:r>
+        <w:rPr>
+          <w:u w:val="single"/>
+          <w:lang w:val="en-US"/>
+        </w:rPr>
+        <w:t>Dash components:</w:t>
+      </w:r>
+      <w:r>
+        <w:rPr>
+          <w:lang w:val="en-US"/>
+        </w:rPr>
+        <w:t xml:space="preserve"> </w:t>
+      </w:r>
+      <w:r>
+        <w:rPr>
+          <w:color w:val="00B050"/>
+          <w:lang w:val="en-US"/>
+        </w:rPr>
+        <w:t>3 dropdown menus (one for learning category, one for age range and one for app names).</w:t>
+      </w:r>
+    </w:p>
+    <w:p>
+      <w:pPr>
+        <w:jc w:val="both"/>
+        <w:rPr>
+          <w:u w:val="single"/>
+          <w:lang w:val="en-US"/>
+        </w:rPr>
+      </w:pPr>
+      <w:r>
+        <w:rPr>
+          <w:u w:val="single"/>
+          <w:lang w:val="en-US"/>
+        </w:rPr>
+        <w:t>Mandatory information to display:</w:t>
+      </w:r>
+    </w:p>
+    <w:p>
+      <w:pPr>
+        <w:pStyle w:val="Paragraphedeliste"/>
+        <w:numPr>
+          <w:ilvl w:val="0"/>
+          <w:numId w:val="6"/>
+        </w:numPr>
+        <w:jc w:val="both"/>
+        <w:rPr>
+          <w:color w:val="00B050"/>
+          <w:lang w:val="en-US"/>
+        </w:rPr>
+      </w:pPr>
+      <w:r>
+        <w:rPr>
+          <w:color w:val="00B050"/>
+          <w:lang w:val="en-US"/>
+        </w:rPr>
+        <w:t xml:space="preserve">For each app: name, </w:t>
+      </w:r>
+      <w:r>
+        <w:rPr>
+          <w:color w:val="00B050"/>
+          <w:lang w:val="en-US"/>
+        </w:rPr>
+        <w:t xml:space="preserve">app id, </w:t>
+      </w:r>
+      <w:r>
+        <w:rPr>
+          <w:color w:val="00B050"/>
+          <w:lang w:val="en-US"/>
+        </w:rPr>
+        <w:t>number of reviews, description, rating, number of ratings, age range</w:t>
+      </w:r>
+      <w:r>
+        <w:rPr>
+          <w:color w:val="00B050"/>
+          <w:lang w:val="en-US"/>
+        </w:rPr>
+        <w:t>, learning category, description, developer</w:t>
+      </w:r>
+      <w:r>
+        <w:rPr>
+          <w:color w:val="00B050"/>
+          <w:lang w:val="en-US"/>
+        </w:rPr>
+        <w:t>…</w:t>
+      </w:r>
+      <w:r>
+        <w:rPr>
+          <w:color w:val="00B050"/>
+          <w:lang w:val="en-US"/>
+        </w:rPr>
+        <w:t>;</w:t>
+      </w:r>
+    </w:p>
+    <w:p>
+      <w:pPr>
+        <w:pStyle w:val="Paragraphedeliste"/>
+        <w:numPr>
+          <w:ilvl w:val="0"/>
+          <w:numId w:val="6"/>
+        </w:numPr>
+        <w:jc w:val="both"/>
+        <w:rPr>
+          <w:color w:val="FF0000"/>
+          <w:lang w:val="en-US"/>
+        </w:rPr>
+      </w:pPr>
+      <w:r>
+        <w:rPr>
+          <w:color w:val="FF0000"/>
+          <w:lang w:val="en-US"/>
+        </w:rPr>
+        <w:t>For each app: level of validation (metric);</w:t>
+      </w:r>
+    </w:p>
+    <w:p>
+      <w:pPr>
+        <w:pStyle w:val="Paragraphedeliste"/>
+        <w:numPr>
+          <w:ilvl w:val="0"/>
+          <w:numId w:val="6"/>
+        </w:numPr>
+        <w:jc w:val="both"/>
+        <w:rPr>
+          <w:lang w:val="en-US"/>
+        </w:rPr>
+      </w:pPr>
+      <w:r>
+        <w:rPr>
+          <w:color w:val="00B050"/>
+          <w:lang w:val="en-US"/>
+        </w:rPr>
+        <w:lastRenderedPageBreak/>
+        <w:t>For each app: general information about the associated papers, if any (</w:t>
+      </w:r>
+      <w:r>
+        <w:rPr>
+          <w:color w:val="00B050"/>
+          <w:lang w:val="en-US"/>
+        </w:rPr>
+        <w:t>number of papers</w:t>
+      </w:r>
+      <w:r>
+        <w:rPr>
+          <w:lang w:val="en-US"/>
+        </w:rPr>
+        <w:t xml:space="preserve">, </w:t>
+      </w:r>
+      <w:r>
+        <w:rPr>
+          <w:color w:val="00B050"/>
+          <w:lang w:val="en-US"/>
+        </w:rPr>
+        <w:t>titles</w:t>
+      </w:r>
+      <w:r>
+        <w:rPr>
+          <w:lang w:val="en-US"/>
+        </w:rPr>
+        <w:t xml:space="preserve">, </w:t>
+      </w:r>
+      <w:r>
+        <w:rPr>
+          <w:color w:val="FF0000"/>
+          <w:lang w:val="en-US"/>
+        </w:rPr>
+        <w:t>types of study).</w:t>
+      </w:r>
+    </w:p>
+    <w:p>
+      <w:pPr>
+        <w:jc w:val="both"/>
+        <w:rPr>
+          <w:u w:val="single"/>
+          <w:lang w:val="en-US"/>
+        </w:rPr>
+      </w:pPr>
+      <w:r>
+        <w:rPr>
+          <w:u w:val="single"/>
+          <w:lang w:val="en-US"/>
+        </w:rPr>
+        <w:t>Additional information that we can display (if we have time):</w:t>
+      </w:r>
+    </w:p>
+    <w:p>
+      <w:pPr>
+        <w:pStyle w:val="Paragraphedeliste"/>
+        <w:numPr>
+          <w:ilvl w:val="0"/>
+          <w:numId w:val="6"/>
+        </w:numPr>
+        <w:jc w:val="both"/>
+        <w:rPr>
+          <w:color w:val="FFC000"/>
+          <w:lang w:val="en-US"/>
+        </w:rPr>
+      </w:pPr>
+      <w:r>
+        <w:rPr>
+          <w:color w:val="FFC000"/>
+          <w:lang w:val="en-US"/>
+        </w:rPr>
+        <w:t>Picture of the app;</w:t>
+      </w:r>
+    </w:p>
+    <w:p>
+      <w:pPr>
+        <w:pStyle w:val="Paragraphedeliste"/>
+        <w:numPr>
+          <w:ilvl w:val="0"/>
+          <w:numId w:val="6"/>
+        </w:numPr>
+        <w:jc w:val="both"/>
+        <w:rPr>
+          <w:color w:val="00B050"/>
+          <w:lang w:val="en-US"/>
+        </w:rPr>
+      </w:pPr>
+      <w:r>
+        <w:rPr>
+          <w:color w:val="00B050"/>
+          <w:lang w:val="en-US"/>
+        </w:rPr>
+        <w:t>Message that says “for more information on the associated papers or on the similar apps, go to tab 3 or 4”.</w:t>
+      </w:r>
+    </w:p>
+    <w:p>
+      <w:pPr>
+        <w:ind w:left="360"/>
+        <w:jc w:val="both"/>
+        <w:rPr>
+          <w:lang w:val="en-US"/>
+        </w:rPr>
+      </w:pPr>
+    </w:p>
+    <w:p>
+      <w:pPr>
+        <w:pStyle w:val="Paragraphedeliste"/>
+        <w:numPr>
+          <w:ilvl w:val="0"/>
+          <w:numId w:val="4"/>
+        </w:numPr>
+        <w:jc w:val="both"/>
+        <w:rPr>
+          <w:b/>
+          <w:bCs/>
+          <w:i/>
+          <w:iCs/>
+          <w:lang w:val="en-US"/>
+        </w:rPr>
+      </w:pPr>
+      <w:r>
+        <w:rPr>
+          <w:b/>
+          <w:bCs/>
+          <w:lang w:val="en-US"/>
+        </w:rPr>
+        <w:t>Third page – tab 3: Details per validated app</w:t>
+      </w:r>
+    </w:p>
+    <w:p>
+      <w:pPr>
+        <w:jc w:val="both"/>
+        <w:rPr>
+          <w:lang w:val="en-US"/>
+        </w:rPr>
+      </w:pPr>
+      <w:r>
+        <w:rPr>
+          <w:u w:val="single"/>
+          <w:lang w:val="en-US"/>
+        </w:rPr>
+        <w:t>Dash components:</w:t>
+      </w:r>
+      <w:r>
+        <w:rPr>
+          <w:lang w:val="en-US"/>
+        </w:rPr>
+        <w:t xml:space="preserve"> </w:t>
+      </w:r>
+      <w:r>
+        <w:rPr>
+          <w:color w:val="00B050"/>
+          <w:lang w:val="en-US"/>
+        </w:rPr>
+        <w:t>2</w:t>
+      </w:r>
+      <w:r>
+        <w:rPr>
+          <w:color w:val="00B050"/>
+          <w:lang w:val="en-US"/>
+        </w:rPr>
+        <w:t xml:space="preserve"> dropdown menus (one for </w:t>
+      </w:r>
+      <w:r>
+        <w:rPr>
+          <w:color w:val="00B050"/>
+          <w:lang w:val="en-US"/>
+        </w:rPr>
+        <w:t xml:space="preserve">validated </w:t>
+      </w:r>
+      <w:r>
+        <w:rPr>
+          <w:color w:val="00B050"/>
+          <w:lang w:val="en-US"/>
+        </w:rPr>
+        <w:t xml:space="preserve">app names and </w:t>
+      </w:r>
+      <w:r>
+        <w:rPr>
+          <w:color w:val="00B050"/>
+          <w:lang w:val="en-US"/>
+        </w:rPr>
+        <w:t xml:space="preserve">one for </w:t>
+      </w:r>
+      <w:r>
+        <w:rPr>
+          <w:color w:val="00B050"/>
+          <w:lang w:val="en-US"/>
+        </w:rPr>
+        <w:t>associated papers</w:t>
+      </w:r>
+      <w:r>
+        <w:rPr>
+          <w:color w:val="00B050"/>
+          <w:lang w:val="en-US"/>
+        </w:rPr>
+        <w:t>).</w:t>
+      </w:r>
+    </w:p>
+    <w:p>
+      <w:pPr>
+        <w:jc w:val="both"/>
+        <w:rPr>
+          <w:u w:val="single"/>
+          <w:lang w:val="en-US"/>
+        </w:rPr>
+      </w:pPr>
+      <w:r>
+        <w:rPr>
+          <w:u w:val="single"/>
+          <w:lang w:val="en-US"/>
+        </w:rPr>
+        <w:t>Mandatory information to display:</w:t>
+      </w:r>
+    </w:p>
+    <w:p>
+      <w:pPr>
+        <w:pStyle w:val="Paragraphedeliste"/>
+        <w:numPr>
+          <w:ilvl w:val="0"/>
+          <w:numId w:val="6"/>
+        </w:numPr>
+        <w:jc w:val="both"/>
+        <w:rPr>
+          <w:lang w:val="en-US"/>
+        </w:rPr>
+      </w:pPr>
+      <w:r>
+        <w:rPr>
+          <w:color w:val="00B050"/>
+          <w:lang w:val="en-US"/>
+        </w:rPr>
+        <w:t>For each paper: title, authors, journal, abstract,</w:t>
+      </w:r>
+      <w:r>
+        <w:rPr>
+          <w:lang w:val="en-US"/>
+        </w:rPr>
+        <w:t xml:space="preserve"> </w:t>
+      </w:r>
+      <w:r>
+        <w:rPr>
+          <w:color w:val="FF0000"/>
+          <w:lang w:val="en-US"/>
+        </w:rPr>
+        <w:t xml:space="preserve">type of study </w:t>
+      </w:r>
+      <w:r>
+        <w:rPr>
+          <w:color w:val="00B050"/>
+          <w:lang w:val="en-US"/>
+        </w:rPr>
+        <w:t>and keywords.</w:t>
+      </w:r>
+    </w:p>
+    <w:p>
+      <w:pPr>
+        <w:jc w:val="both"/>
+        <w:rPr>
+          <w:u w:val="single"/>
+          <w:lang w:val="en-US"/>
+        </w:rPr>
+      </w:pPr>
+      <w:r>
+        <w:rPr>
+          <w:u w:val="single"/>
+          <w:lang w:val="en-US"/>
+        </w:rPr>
+        <w:t>Additional information that we can display (if we have time):</w:t>
+      </w:r>
+    </w:p>
+    <w:p>
+      <w:pPr>
+        <w:pStyle w:val="Paragraphedeliste"/>
+        <w:numPr>
+          <w:ilvl w:val="0"/>
+          <w:numId w:val="6"/>
+        </w:numPr>
+        <w:jc w:val="both"/>
+        <w:rPr>
+          <w:color w:val="FFC000"/>
+          <w:lang w:val="en-US"/>
+        </w:rPr>
+      </w:pPr>
+      <w:r>
+        <w:rPr>
+          <w:color w:val="FFC000"/>
+          <w:lang w:val="en-US"/>
+        </w:rPr>
+        <w:t>?</w:t>
+      </w:r>
+    </w:p>
+    <w:p>
+      <w:pPr>
+        <w:jc w:val="both"/>
+        <w:rPr>
+          <w:lang w:val="en-US"/>
+        </w:rPr>
+      </w:pPr>
+    </w:p>
+    <w:p>
+      <w:pPr>
+        <w:pStyle w:val="Paragraphedeliste"/>
+        <w:numPr>
+          <w:ilvl w:val="0"/>
+          <w:numId w:val="4"/>
+        </w:numPr>
+        <w:jc w:val="both"/>
+        <w:rPr>
+          <w:b/>
+          <w:bCs/>
+          <w:i/>
+          <w:iCs/>
+          <w:lang w:val="en-US"/>
+        </w:rPr>
+      </w:pPr>
+      <w:r>
+        <w:rPr>
+          <w:b/>
+          <w:bCs/>
+          <w:lang w:val="en-US"/>
+        </w:rPr>
+        <w:t>Fourth page – tab 4: Details per non-validated app</w:t>
+      </w:r>
+    </w:p>
+    <w:p>
+      <w:pPr>
+        <w:jc w:val="both"/>
+        <w:rPr>
+          <w:lang w:val="en-US"/>
+        </w:rPr>
+      </w:pPr>
+      <w:r>
+        <w:rPr>
+          <w:u w:val="single"/>
+          <w:lang w:val="en-US"/>
+        </w:rPr>
+        <w:t>Dash components:</w:t>
+      </w:r>
+      <w:r>
+        <w:rPr>
+          <w:lang w:val="en-US"/>
+        </w:rPr>
+        <w:t xml:space="preserve"> </w:t>
+      </w:r>
+      <w:r>
+        <w:rPr>
+          <w:color w:val="FF0000"/>
+          <w:lang w:val="en-US"/>
+        </w:rPr>
+        <w:t>1</w:t>
+      </w:r>
+      <w:r>
+        <w:rPr>
+          <w:color w:val="FF0000"/>
+          <w:lang w:val="en-US"/>
+        </w:rPr>
+        <w:t xml:space="preserve"> dropdown menu (for </w:t>
+      </w:r>
+      <w:r>
+        <w:rPr>
+          <w:color w:val="FF0000"/>
+          <w:lang w:val="en-US"/>
+        </w:rPr>
+        <w:t xml:space="preserve">non-validated </w:t>
+      </w:r>
+      <w:r>
+        <w:rPr>
+          <w:color w:val="FF0000"/>
+          <w:lang w:val="en-US"/>
+        </w:rPr>
+        <w:t>app names).</w:t>
+      </w:r>
+    </w:p>
+    <w:p>
+      <w:pPr>
+        <w:jc w:val="both"/>
+        <w:rPr>
+          <w:u w:val="single"/>
+          <w:lang w:val="en-US"/>
+        </w:rPr>
+      </w:pPr>
+      <w:r>
+        <w:rPr>
+          <w:u w:val="single"/>
+          <w:lang w:val="en-US"/>
+        </w:rPr>
+        <w:t>Mandatory information to display:</w:t>
+      </w:r>
+    </w:p>
+    <w:p>
+      <w:pPr>
+        <w:pStyle w:val="Paragraphedeliste"/>
+        <w:numPr>
+          <w:ilvl w:val="0"/>
+          <w:numId w:val="6"/>
+        </w:numPr>
+        <w:jc w:val="both"/>
+        <w:rPr>
+          <w:color w:val="FF0000"/>
+          <w:lang w:val="en-US"/>
+        </w:rPr>
+      </w:pPr>
+      <w:r>
+        <w:rPr>
+          <w:color w:val="FF0000"/>
+          <w:lang w:val="en-US"/>
+        </w:rPr>
+        <w:t xml:space="preserve">For each </w:t>
+      </w:r>
+      <w:r>
+        <w:rPr>
+          <w:color w:val="FF0000"/>
+          <w:lang w:val="en-US"/>
+        </w:rPr>
+        <w:t>app</w:t>
+      </w:r>
+      <w:r>
+        <w:rPr>
+          <w:color w:val="FF0000"/>
+          <w:lang w:val="en-US"/>
+        </w:rPr>
+        <w:t xml:space="preserve">: </w:t>
+      </w:r>
+      <w:r>
+        <w:rPr>
+          <w:color w:val="FF0000"/>
+          <w:lang w:val="en-US"/>
+        </w:rPr>
+        <w:t>name, list of validated apps;</w:t>
+      </w:r>
+    </w:p>
+    <w:p>
+      <w:pPr>
+        <w:pStyle w:val="Paragraphedeliste"/>
+        <w:numPr>
+          <w:ilvl w:val="0"/>
+          <w:numId w:val="6"/>
+        </w:numPr>
+        <w:jc w:val="both"/>
+        <w:rPr>
+          <w:color w:val="FF0000"/>
+          <w:lang w:val="en-US"/>
+        </w:rPr>
+      </w:pPr>
+      <w:r>
+        <w:rPr>
+          <w:color w:val="FF0000"/>
+          <w:lang w:val="en-US"/>
+        </w:rPr>
+        <w:t xml:space="preserve">For each correlated validated app: </w:t>
+      </w:r>
+      <w:r>
+        <w:rPr>
+          <w:color w:val="FF0000"/>
+          <w:lang w:val="en-US"/>
+        </w:rPr>
+        <w:t xml:space="preserve">level of validation (metric), </w:t>
+      </w:r>
+      <w:r>
+        <w:rPr>
+          <w:color w:val="FF0000"/>
+          <w:lang w:val="en-US"/>
+        </w:rPr>
+        <w:t>number of associated papers, titles, authors, journals, abstracts, types of studies, keywords.</w:t>
+      </w:r>
+    </w:p>
+    <w:p>
+      <w:pPr>
+        <w:jc w:val="both"/>
+        <w:rPr>
+          <w:u w:val="single"/>
+          <w:lang w:val="en-US"/>
+        </w:rPr>
+      </w:pPr>
+      <w:r>
+        <w:rPr>
+          <w:u w:val="single"/>
+          <w:lang w:val="en-US"/>
+        </w:rPr>
+        <w:t>Additional information that we can display (if we have time):</w:t>
+      </w:r>
+    </w:p>
+    <w:p>
+      <w:pPr>
+        <w:pStyle w:val="Paragraphedeliste"/>
+        <w:numPr>
+          <w:ilvl w:val="0"/>
+          <w:numId w:val="6"/>
+        </w:numPr>
+        <w:jc w:val="both"/>
+        <w:rPr>
+          <w:color w:val="FFC000"/>
+          <w:lang w:val="en-US"/>
+        </w:rPr>
+      </w:pPr>
+      <w:r>
+        <w:rPr>
+          <w:color w:val="FFC000"/>
+          <w:lang w:val="en-US"/>
+        </w:rPr>
+        <w:t>?</w:t>
+      </w:r>
+    </w:p>
+    <w:p>
+      <w:pPr>
+        <w:jc w:val="both"/>
         <w:rPr>
           <w:b/>
           <w:bCs/>
@@ -313,492 +1263,9 @@
         </w:rPr>
       </w:pPr>
     </w:p>
-    <w:tbl>
-      <w:tblPr>
-        <w:tblStyle w:val="Grilledutableau"/>
-        <w:tblW w:w="0" w:type="auto"/>
-        <w:tblLook w:val="04A0" w:firstRow="1" w:lastRow="0" w:firstColumn="1" w:lastColumn="0" w:noHBand="0" w:noVBand="1"/>
-      </w:tblPr>
-      <w:tblGrid>
-        <w:gridCol w:w="2145"/>
-        <w:gridCol w:w="2279"/>
-        <w:gridCol w:w="2348"/>
-        <w:gridCol w:w="2290"/>
-      </w:tblGrid>
-      <w:tr>
-        <w:tc>
-          <w:tcPr>
-            <w:tcW w:w="2145" w:type="dxa"/>
-          </w:tcPr>
-          <w:p>
-            <w:pPr>
-              <w:rPr>
-                <w:lang w:val="en-US"/>
-              </w:rPr>
-            </w:pPr>
-          </w:p>
-        </w:tc>
-        <w:tc>
-          <w:tcPr>
-            <w:tcW w:w="2279" w:type="dxa"/>
-          </w:tcPr>
-          <w:p>
-            <w:pPr>
-              <w:rPr>
-                <w:lang w:val="en-US"/>
-              </w:rPr>
-            </w:pPr>
-            <w:r>
-              <w:rPr>
-                <w:lang w:val="en-US"/>
-              </w:rPr>
-              <w:t xml:space="preserve">First page </w:t>
-            </w:r>
-          </w:p>
-        </w:tc>
-        <w:tc>
-          <w:tcPr>
-            <w:tcW w:w="2348" w:type="dxa"/>
-          </w:tcPr>
-          <w:p>
-            <w:pPr>
-              <w:rPr>
-                <w:lang w:val="en-US"/>
-              </w:rPr>
-            </w:pPr>
-            <w:r>
-              <w:rPr>
-                <w:lang w:val="en-US"/>
-              </w:rPr>
-              <w:t>Second page</w:t>
-            </w:r>
-          </w:p>
-        </w:tc>
-        <w:tc>
-          <w:tcPr>
-            <w:tcW w:w="2290" w:type="dxa"/>
-          </w:tcPr>
-          <w:p>
-            <w:pPr>
-              <w:rPr>
-                <w:lang w:val="en-US"/>
-              </w:rPr>
-            </w:pPr>
-            <w:r>
-              <w:rPr>
-                <w:lang w:val="en-US"/>
-              </w:rPr>
-              <w:t>Third page</w:t>
-            </w:r>
-          </w:p>
-        </w:tc>
-      </w:tr>
-      <w:tr>
-        <w:tc>
-          <w:tcPr>
-            <w:tcW w:w="2145" w:type="dxa"/>
-          </w:tcPr>
-          <w:p>
-            <w:pPr>
-              <w:rPr>
-                <w:lang w:val="en-US"/>
-              </w:rPr>
-            </w:pPr>
-            <w:r>
-              <w:rPr>
-                <w:lang w:val="en-US"/>
-              </w:rPr>
-              <w:t>Access</w:t>
-            </w:r>
-          </w:p>
-        </w:tc>
-        <w:tc>
-          <w:tcPr>
-            <w:tcW w:w="2279" w:type="dxa"/>
-          </w:tcPr>
-          <w:p>
-            <w:pPr>
-              <w:rPr>
-                <w:lang w:val="en-US"/>
-              </w:rPr>
-            </w:pPr>
-            <w:r>
-              <w:rPr>
-                <w:lang w:val="en-US"/>
-              </w:rPr>
-              <w:t>Main page of dashboard (first thing that we see when we access the dashboard)</w:t>
-            </w:r>
-          </w:p>
-        </w:tc>
-        <w:tc>
-          <w:tcPr>
-            <w:tcW w:w="2348" w:type="dxa"/>
-          </w:tcPr>
-          <w:p>
-            <w:pPr>
-              <w:rPr>
-                <w:lang w:val="en-US"/>
-              </w:rPr>
-            </w:pPr>
-            <w:r>
-              <w:rPr>
-                <w:lang w:val="en-US"/>
-              </w:rPr>
-              <w:t>Tab 2</w:t>
-            </w:r>
-          </w:p>
-        </w:tc>
-        <w:tc>
-          <w:tcPr>
-            <w:tcW w:w="2290" w:type="dxa"/>
-          </w:tcPr>
-          <w:p>
-            <w:pPr>
-              <w:rPr>
-                <w:lang w:val="en-US"/>
-              </w:rPr>
-            </w:pPr>
-            <w:r>
-              <w:rPr>
-                <w:lang w:val="en-US"/>
-              </w:rPr>
-              <w:t xml:space="preserve">When we click on the name of </w:t>
-            </w:r>
-            <w:r>
-              <w:rPr>
-                <w:b/>
-                <w:bCs/>
-                <w:u w:val="single"/>
-                <w:lang w:val="en-US"/>
-              </w:rPr>
-              <w:t>one paper</w:t>
-            </w:r>
-            <w:r>
-              <w:rPr>
-                <w:lang w:val="en-US"/>
-              </w:rPr>
-              <w:t xml:space="preserve"> associated to the app whose information are displayed on the second page</w:t>
-            </w:r>
-          </w:p>
-        </w:tc>
-      </w:tr>
-      <w:tr>
-        <w:tc>
-          <w:tcPr>
-            <w:tcW w:w="2145" w:type="dxa"/>
-          </w:tcPr>
-          <w:p>
-            <w:pPr>
-              <w:rPr>
-                <w:lang w:val="en-US"/>
-              </w:rPr>
-            </w:pPr>
-            <w:r>
-              <w:rPr>
-                <w:lang w:val="en-US"/>
-              </w:rPr>
-              <w:t>Dash components</w:t>
-            </w:r>
-          </w:p>
-        </w:tc>
-        <w:tc>
-          <w:tcPr>
-            <w:tcW w:w="2279" w:type="dxa"/>
-          </w:tcPr>
-          <w:p>
-            <w:pPr>
-              <w:rPr>
-                <w:lang w:val="en-US"/>
-              </w:rPr>
-            </w:pPr>
-            <w:r>
-              <w:rPr>
-                <w:lang w:val="en-US"/>
-              </w:rPr>
-              <w:t>2 dropdown menus (learning category, age range) to filter the list of apps</w:t>
-            </w:r>
-          </w:p>
-        </w:tc>
-        <w:tc>
-          <w:tcPr>
-            <w:tcW w:w="2348" w:type="dxa"/>
-          </w:tcPr>
-          <w:p>
-            <w:pPr>
-              <w:rPr>
-                <w:lang w:val="en-US"/>
-              </w:rPr>
-            </w:pPr>
-          </w:p>
-        </w:tc>
-        <w:tc>
-          <w:tcPr>
-            <w:tcW w:w="2290" w:type="dxa"/>
-          </w:tcPr>
-          <w:p>
-            <w:pPr>
-              <w:rPr>
-                <w:lang w:val="en-US"/>
-              </w:rPr>
-            </w:pPr>
-          </w:p>
-        </w:tc>
-      </w:tr>
-      <w:tr>
-        <w:tc>
-          <w:tcPr>
-            <w:tcW w:w="2145" w:type="dxa"/>
-          </w:tcPr>
-          <w:p>
-            <w:pPr>
-              <w:rPr>
-                <w:lang w:val="en-US"/>
-              </w:rPr>
-            </w:pPr>
-            <w:r>
-              <w:rPr>
-                <w:lang w:val="en-US"/>
-              </w:rPr>
-              <w:t>Displayed information</w:t>
-            </w:r>
-          </w:p>
-        </w:tc>
-        <w:tc>
-          <w:tcPr>
-            <w:tcW w:w="2279" w:type="dxa"/>
-          </w:tcPr>
-          <w:p>
-            <w:pPr>
-              <w:rPr>
-                <w:lang w:val="en-US"/>
-              </w:rPr>
-            </w:pPr>
-            <w:r>
-              <w:rPr>
-                <w:lang w:val="en-US"/>
-              </w:rPr>
-              <w:t>List of all apps in our database that can be filtered</w:t>
-            </w:r>
-          </w:p>
-          <w:p>
-            <w:pPr>
-              <w:rPr>
-                <w:lang w:val="en-US"/>
-              </w:rPr>
-            </w:pPr>
-            <w:r>
-              <w:rPr>
-                <w:lang w:val="en-US"/>
-              </w:rPr>
-              <w:t>Number of apps per learning category and age range</w:t>
-            </w:r>
-          </w:p>
-          <w:p>
-            <w:pPr>
-              <w:rPr>
-                <w:lang w:val="en-US"/>
-              </w:rPr>
-            </w:pPr>
-            <w:r>
-              <w:rPr>
-                <w:lang w:val="en-US"/>
-              </w:rPr>
-              <w:t>Metric per app</w:t>
-            </w:r>
-          </w:p>
-          <w:p>
-            <w:pPr>
-              <w:rPr>
-                <w:lang w:val="en-US"/>
-              </w:rPr>
-            </w:pPr>
-            <w:r>
-              <w:rPr>
-                <w:color w:val="FF0000"/>
-                <w:lang w:val="en-US"/>
-              </w:rPr>
-              <w:t>Graph of % of validation per learning category/age range</w:t>
-            </w:r>
-          </w:p>
-        </w:tc>
-        <w:tc>
-          <w:tcPr>
-            <w:tcW w:w="2348" w:type="dxa"/>
-          </w:tcPr>
-          <w:p>
-            <w:pPr>
-              <w:rPr>
-                <w:lang w:val="en-US"/>
-              </w:rPr>
-            </w:pPr>
-            <w:r>
-              <w:rPr>
-                <w:lang w:val="en-US"/>
-              </w:rPr>
-              <w:t>For one app:</w:t>
-            </w:r>
-          </w:p>
-          <w:p>
-            <w:pPr>
-              <w:rPr>
-                <w:lang w:val="en-US"/>
-              </w:rPr>
-            </w:pPr>
-            <w:r>
-              <w:rPr>
-                <w:lang w:val="en-US"/>
-              </w:rPr>
-              <w:t xml:space="preserve">Name, number of reviews, description, rating, </w:t>
-            </w:r>
-            <w:r>
-              <w:rPr>
-                <w:lang w:val="en-US"/>
-              </w:rPr>
-              <w:t xml:space="preserve">number of ratings, </w:t>
-            </w:r>
-            <w:r>
-              <w:rPr>
-                <w:lang w:val="en-US"/>
-              </w:rPr>
-              <w:t>age range, metric/KPI (traffic light/emojis)</w:t>
-            </w:r>
-          </w:p>
-          <w:p>
-            <w:pPr>
-              <w:rPr>
-                <w:lang w:val="en-US"/>
-              </w:rPr>
-            </w:pPr>
-            <w:r>
-              <w:rPr>
-                <w:lang w:val="en-US"/>
-              </w:rPr>
-              <w:t xml:space="preserve">+ </w:t>
-            </w:r>
-            <w:r>
-              <w:rPr>
-                <w:lang w:val="en-US"/>
-              </w:rPr>
-              <w:t>general papers</w:t>
-            </w:r>
-            <w:r>
-              <w:rPr>
-                <w:lang w:val="en-US"/>
-              </w:rPr>
-              <w:t>’</w:t>
-            </w:r>
-            <w:r>
-              <w:rPr>
-                <w:lang w:val="en-US"/>
-              </w:rPr>
-              <w:t xml:space="preserve"> information (number, titles, per study)</w:t>
-            </w:r>
-          </w:p>
-          <w:p>
-            <w:pPr>
-              <w:rPr>
-                <w:lang w:val="en-US"/>
-              </w:rPr>
-            </w:pPr>
-            <w:r>
-              <w:rPr>
-                <w:lang w:val="en-US"/>
-              </w:rPr>
-              <w:t xml:space="preserve">If no papers </w:t>
-            </w:r>
-            <w:r>
-              <w:rPr>
-                <w:lang w:val="en-US"/>
-              </w:rPr>
-              <w:sym w:font="Wingdings" w:char="F0E0"/>
-            </w:r>
-            <w:r>
-              <w:rPr>
-                <w:lang w:val="en-US"/>
-              </w:rPr>
-              <w:t xml:space="preserve"> list of similar apps</w:t>
-            </w:r>
-          </w:p>
-          <w:p>
-            <w:pPr>
-              <w:rPr>
-                <w:lang w:val="en-US"/>
-              </w:rPr>
-            </w:pPr>
-            <w:r>
-              <w:rPr>
-                <w:color w:val="FF0000"/>
-                <w:lang w:val="en-US"/>
-              </w:rPr>
-              <w:t xml:space="preserve">+ </w:t>
-            </w:r>
-            <w:r>
-              <w:rPr>
-                <w:color w:val="FF0000"/>
-                <w:lang w:val="en-US"/>
-              </w:rPr>
-              <w:t xml:space="preserve">picture </w:t>
-            </w:r>
-          </w:p>
-        </w:tc>
-        <w:tc>
-          <w:tcPr>
-            <w:tcW w:w="2290" w:type="dxa"/>
-          </w:tcPr>
-          <w:p>
-            <w:pPr>
-              <w:rPr>
-                <w:lang w:val="en-US"/>
-              </w:rPr>
-            </w:pPr>
-            <w:r>
-              <w:rPr>
-                <w:lang w:val="en-US"/>
-              </w:rPr>
-              <w:t>For one paper:</w:t>
-            </w:r>
-          </w:p>
-          <w:p>
-            <w:pPr>
-              <w:rPr>
-                <w:lang w:val="en-US"/>
-              </w:rPr>
-            </w:pPr>
-            <w:r>
-              <w:rPr>
-                <w:lang w:val="en-US"/>
-              </w:rPr>
-              <w:t>Title, authors,  journal, abstract, type of studies, keywords</w:t>
-            </w:r>
-          </w:p>
-        </w:tc>
-      </w:tr>
-    </w:tbl>
-    <w:p>
-      <w:pPr>
-        <w:rPr>
-          <w:lang w:val="en-US"/>
-        </w:rPr>
-      </w:pPr>
-    </w:p>
-    <w:p>
-      <w:pPr>
-        <w:rPr>
-          <w:color w:val="FF0000"/>
-          <w:lang w:val="en-US"/>
-        </w:rPr>
-      </w:pPr>
-      <w:r>
-        <w:rPr>
-          <w:color w:val="FF0000"/>
-          <w:lang w:val="en-US"/>
-        </w:rPr>
-        <w:lastRenderedPageBreak/>
-        <w:t>Additional features</w:t>
-      </w:r>
-    </w:p>
-    <w:p>
-      <w:pPr>
+    <w:p>
+      <w:pPr>
+        <w:jc w:val="both"/>
         <w:rPr>
           <w:b/>
           <w:bCs/>
@@ -815,6 +1282,149 @@
           <w:szCs w:val="24"/>
           <w:lang w:val="en-US"/>
         </w:rPr>
+        <w:t>Things to do:</w:t>
+      </w:r>
+    </w:p>
+    <w:p>
+      <w:pPr>
+        <w:pStyle w:val="Paragraphedeliste"/>
+        <w:numPr>
+          <w:ilvl w:val="0"/>
+          <w:numId w:val="6"/>
+        </w:numPr>
+        <w:jc w:val="both"/>
+        <w:rPr>
+          <w:lang w:val="en-US"/>
+        </w:rPr>
+      </w:pPr>
+      <w:r>
+        <w:rPr>
+          <w:lang w:val="en-US"/>
+        </w:rPr>
+        <w:t xml:space="preserve">Add a column containing the level of validation per app in the </w:t>
+      </w:r>
+      <w:r>
+        <w:rPr>
+          <w:lang w:val="en-US"/>
+        </w:rPr>
+        <w:t>dataset_serious_games.csv so that we can display this column on the dashboard;</w:t>
+      </w:r>
+    </w:p>
+    <w:p>
+      <w:pPr>
+        <w:pStyle w:val="Paragraphedeliste"/>
+        <w:numPr>
+          <w:ilvl w:val="0"/>
+          <w:numId w:val="6"/>
+        </w:numPr>
+        <w:jc w:val="both"/>
+        <w:rPr>
+          <w:lang w:val="en-US"/>
+        </w:rPr>
+      </w:pPr>
+      <w:r>
+        <w:rPr>
+          <w:lang w:val="en-US"/>
+        </w:rPr>
+        <w:t>Decide how are we going to compute the level of validation of the one field</w:t>
+      </w:r>
+      <w:r>
+        <w:rPr>
+          <w:lang w:val="en-US"/>
+        </w:rPr>
+        <w:t>, in order to display it on the dashboard (tab 1);</w:t>
+      </w:r>
+    </w:p>
+    <w:p>
+      <w:pPr>
+        <w:pStyle w:val="Paragraphedeliste"/>
+        <w:numPr>
+          <w:ilvl w:val="0"/>
+          <w:numId w:val="6"/>
+        </w:numPr>
+        <w:jc w:val="both"/>
+        <w:rPr>
+          <w:lang w:val="en-US"/>
+        </w:rPr>
+      </w:pPr>
+      <w:r>
+        <w:rPr>
+          <w:lang w:val="en-US"/>
+        </w:rPr>
+        <w:t>Add a column to the dataset_papers2.csv with the type of study associated to each paper to display it in the dashboard;</w:t>
+      </w:r>
+    </w:p>
+    <w:p>
+      <w:pPr>
+        <w:pStyle w:val="Paragraphedeliste"/>
+        <w:numPr>
+          <w:ilvl w:val="0"/>
+          <w:numId w:val="6"/>
+        </w:numPr>
+        <w:jc w:val="both"/>
+        <w:rPr>
+          <w:lang w:val="en-US"/>
+        </w:rPr>
+      </w:pPr>
+      <w:r>
+        <w:rPr>
+          <w:lang w:val="en-US"/>
+        </w:rPr>
+        <w:t>Create a csv of the similar apps to make it easier to display in the dashboard?</w:t>
+      </w:r>
+    </w:p>
+    <w:p>
+      <w:pPr>
+        <w:jc w:val="both"/>
+        <w:rPr>
+          <w:lang w:val="en-US"/>
+        </w:rPr>
+      </w:pPr>
+    </w:p>
+    <w:p>
+      <w:pPr>
+        <w:jc w:val="both"/>
+        <w:rPr>
+          <w:lang w:val="en-US"/>
+        </w:rPr>
+      </w:pPr>
+    </w:p>
+    <w:p>
+      <w:pPr>
+        <w:jc w:val="both"/>
+        <w:rPr>
+          <w:lang w:val="en-US"/>
+        </w:rPr>
+      </w:pPr>
+    </w:p>
+    <w:p>
+      <w:pPr>
+        <w:jc w:val="both"/>
+        <w:rPr>
+          <w:lang w:val="en-US"/>
+        </w:rPr>
+      </w:pPr>
+    </w:p>
+    <w:p>
+      <w:pPr>
+        <w:jc w:val="both"/>
+        <w:rPr>
+          <w:b/>
+          <w:bCs/>
+          <w:sz w:val="24"/>
+          <w:szCs w:val="24"/>
+          <w:lang w:val="en-US"/>
+        </w:rPr>
+      </w:pPr>
+      <w:r>
+        <w:rPr>
+          <w:b/>
+          <w:bCs/>
+          <w:sz w:val="24"/>
+          <w:szCs w:val="24"/>
+          <w:lang w:val="en-US"/>
+        </w:rPr>
+        <w:lastRenderedPageBreak/>
         <w:t>FUNCTIONAL DIAGRAM OF THE DASHBOARD</w:t>
       </w:r>
     </w:p>
@@ -892,6 +1502,232 @@
 <file path=word/numbering.xml><?xml version="1.0" encoding="utf-8"?>
 <w:numbering xmlns:wpc="http://schemas.microsoft.com/office/word/2010/wordprocessingCanvas" xmlns:cx="http://schemas.microsoft.com/office/drawing/2014/chartex" xmlns:cx1="http://schemas.microsoft.com/office/drawing/2015/9/8/chartex" xmlns:cx2="http://schemas.microsoft.com/office/drawing/2015/10/21/chartex" xmlns:cx3="http://schemas.microsoft.com/office/drawing/2016/5/9/chartex" xmlns:cx4="http://schemas.microsoft.com/office/drawing/2016/5/10/chartex" xmlns:cx5="http://schemas.microsoft.com/office/drawing/2016/5/11/chartex" xmlns:cx6="http://schemas.microsoft.com/office/drawing/2016/5/12/chartex" xmlns:cx7="http://schemas.microsoft.com/office/drawing/2016/5/13/chartex" xmlns:cx8="http://schemas.microsoft.com/office/drawing/2016/5/14/chartex" xmlns:mc="http://schemas.openxmlformats.org/markup-compatibility/2006" xmlns:aink="http://schemas.microsoft.com/office/drawing/2016/ink" xmlns:am3d="http://schemas.microsoft.com/office/drawing/2017/model3d" xmlns:o="urn:schemas-microsoft-com:office:office" xmlns:r="http://schemas.openxmlformats.org/officeDocument/2006/relationships" xmlns:m="http://schemas.openxmlformats.org/officeDocument/2006/math" xmlns:v="urn:schemas-microsoft-com:vml" xmlns:wp14="http://schemas.microsoft.com/office/word/2010/wordprocessingDrawing" xmlns:wp="http://schemas.openxmlformats.org/drawingml/2006/wordprocessingDrawing" xmlns:w10="urn:schemas-microsoft-com:office:word" xmlns:w="http://schemas.openxmlformats.org/wordprocessingml/2006/main" xmlns:w14="http://schemas.microsoft.com/office/word/2010/wordml" xmlns:w15="http://schemas.microsoft.com/office/word/2012/wordml" xmlns:w16cex="http://schemas.microsoft.com/office/word/2018/wordml/cex" xmlns:w16cid="http://schemas.microsoft.com/office/word/2016/wordml/cid" xmlns:w16="http://schemas.microsoft.com/office/word/2018/wordml" xmlns:w16sdtdh="http://schemas.microsoft.com/office/word/2020/wordml/sdtdatahash" xmlns:w16se="http://schemas.microsoft.com/office/word/2015/wordml/symex" xmlns:wpg="http://schemas.microsoft.com/office/word/2010/wordprocessingGroup" xmlns:wpi="http://schemas.microsoft.com/office/word/2010/wordprocessingInk" xmlns:wne="http://schemas.microsoft.com/office/word/2006/wordml" xmlns:wps="http://schemas.microsoft.com/office/word/2010/wordprocessingShape" mc:Ignorable="w14 w15 w16se w16cid w16 w16cex w16sdtdh wp14">
   <w:abstractNum w:abstractNumId="0" w15:restartNumberingAfterBreak="0">
+    <w:nsid w:val="016C3377"/>
+    <w:multiLevelType w:val="hybridMultilevel"/>
+    <w:tmpl w:val="2A8CC2F4"/>
+    <w:lvl w:ilvl="0" w:tplc="1C60D612">
+      <w:start w:val="2"/>
+      <w:numFmt w:val="bullet"/>
+      <w:lvlText w:val="-"/>
+      <w:lvlJc w:val="left"/>
+      <w:pPr>
+        <w:ind w:left="720" w:hanging="360"/>
+      </w:pPr>
+      <w:rPr>
+        <w:rFonts w:ascii="Calibri" w:eastAsiaTheme="minorHAnsi" w:hAnsi="Calibri" w:cs="Calibri" w:hint="default"/>
+      </w:rPr>
+    </w:lvl>
+    <w:lvl w:ilvl="1" w:tplc="040C0003" w:tentative="1">
+      <w:start w:val="1"/>
+      <w:numFmt w:val="bullet"/>
+      <w:lvlText w:val="o"/>
+      <w:lvlJc w:val="left"/>
+      <w:pPr>
+        <w:ind w:left="1440" w:hanging="360"/>
+      </w:pPr>
+      <w:rPr>
+        <w:rFonts w:ascii="Courier New" w:hAnsi="Courier New" w:cs="Courier New" w:hint="default"/>
+      </w:rPr>
+    </w:lvl>
+    <w:lvl w:ilvl="2" w:tplc="040C0005" w:tentative="1">
+      <w:start w:val="1"/>
+      <w:numFmt w:val="bullet"/>
+      <w:lvlText w:val=""/>
+      <w:lvlJc w:val="left"/>
+      <w:pPr>
+        <w:ind w:left="2160" w:hanging="360"/>
+      </w:pPr>
+      <w:rPr>
+        <w:rFonts w:ascii="Wingdings" w:hAnsi="Wingdings" w:hint="default"/>
+      </w:rPr>
+    </w:lvl>
+    <w:lvl w:ilvl="3" w:tplc="040C0001" w:tentative="1">
+      <w:start w:val="1"/>
+      <w:numFmt w:val="bullet"/>
+      <w:lvlText w:val=""/>
+      <w:lvlJc w:val="left"/>
+      <w:pPr>
+        <w:ind w:left="2880" w:hanging="360"/>
+      </w:pPr>
+      <w:rPr>
+        <w:rFonts w:ascii="Symbol" w:hAnsi="Symbol" w:hint="default"/>
+      </w:rPr>
+    </w:lvl>
+    <w:lvl w:ilvl="4" w:tplc="040C0003" w:tentative="1">
+      <w:start w:val="1"/>
+      <w:numFmt w:val="bullet"/>
+      <w:lvlText w:val="o"/>
+      <w:lvlJc w:val="left"/>
+      <w:pPr>
+        <w:ind w:left="3600" w:hanging="360"/>
+      </w:pPr>
+      <w:rPr>
+        <w:rFonts w:ascii="Courier New" w:hAnsi="Courier New" w:cs="Courier New" w:hint="default"/>
+      </w:rPr>
+    </w:lvl>
+    <w:lvl w:ilvl="5" w:tplc="040C0005" w:tentative="1">
+      <w:start w:val="1"/>
+      <w:numFmt w:val="bullet"/>
+      <w:lvlText w:val=""/>
+      <w:lvlJc w:val="left"/>
+      <w:pPr>
+        <w:ind w:left="4320" w:hanging="360"/>
+      </w:pPr>
+      <w:rPr>
+        <w:rFonts w:ascii="Wingdings" w:hAnsi="Wingdings" w:hint="default"/>
+      </w:rPr>
+    </w:lvl>
+    <w:lvl w:ilvl="6" w:tplc="040C0001" w:tentative="1">
+      <w:start w:val="1"/>
+      <w:numFmt w:val="bullet"/>
+      <w:lvlText w:val=""/>
+      <w:lvlJc w:val="left"/>
+      <w:pPr>
+        <w:ind w:left="5040" w:hanging="360"/>
+      </w:pPr>
+      <w:rPr>
+        <w:rFonts w:ascii="Symbol" w:hAnsi="Symbol" w:hint="default"/>
+      </w:rPr>
+    </w:lvl>
+    <w:lvl w:ilvl="7" w:tplc="040C0003" w:tentative="1">
+      <w:start w:val="1"/>
+      <w:numFmt w:val="bullet"/>
+      <w:lvlText w:val="o"/>
+      <w:lvlJc w:val="left"/>
+      <w:pPr>
+        <w:ind w:left="5760" w:hanging="360"/>
+      </w:pPr>
+      <w:rPr>
+        <w:rFonts w:ascii="Courier New" w:hAnsi="Courier New" w:cs="Courier New" w:hint="default"/>
+      </w:rPr>
+    </w:lvl>
+    <w:lvl w:ilvl="8" w:tplc="040C0005" w:tentative="1">
+      <w:start w:val="1"/>
+      <w:numFmt w:val="bullet"/>
+      <w:lvlText w:val=""/>
+      <w:lvlJc w:val="left"/>
+      <w:pPr>
+        <w:ind w:left="6480" w:hanging="360"/>
+      </w:pPr>
+      <w:rPr>
+        <w:rFonts w:ascii="Wingdings" w:hAnsi="Wingdings" w:hint="default"/>
+      </w:rPr>
+    </w:lvl>
+  </w:abstractNum>
+  <w:abstractNum w:abstractNumId="1" w15:restartNumberingAfterBreak="0">
+    <w:nsid w:val="21B55CAE"/>
+    <w:multiLevelType w:val="hybridMultilevel"/>
+    <w:tmpl w:val="1F2AF560"/>
+    <w:lvl w:ilvl="0" w:tplc="5FACDE2E">
+      <w:start w:val="2"/>
+      <w:numFmt w:val="bullet"/>
+      <w:lvlText w:val="-"/>
+      <w:lvlJc w:val="left"/>
+      <w:pPr>
+        <w:ind w:left="720" w:hanging="360"/>
+      </w:pPr>
+      <w:rPr>
+        <w:rFonts w:ascii="Calibri" w:eastAsiaTheme="minorHAnsi" w:hAnsi="Calibri" w:cs="Calibri" w:hint="default"/>
+      </w:rPr>
+    </w:lvl>
+    <w:lvl w:ilvl="1" w:tplc="040C0003" w:tentative="1">
+      <w:start w:val="1"/>
+      <w:numFmt w:val="bullet"/>
+      <w:lvlText w:val="o"/>
+      <w:lvlJc w:val="left"/>
+      <w:pPr>
+        <w:ind w:left="1440" w:hanging="360"/>
+      </w:pPr>
+      <w:rPr>
+        <w:rFonts w:ascii="Courier New" w:hAnsi="Courier New" w:cs="Courier New" w:hint="default"/>
+      </w:rPr>
+    </w:lvl>
+    <w:lvl w:ilvl="2" w:tplc="040C0005" w:tentative="1">
+      <w:start w:val="1"/>
+      <w:numFmt w:val="bullet"/>
+      <w:lvlText w:val=""/>
+      <w:lvlJc w:val="left"/>
+      <w:pPr>
+        <w:ind w:left="2160" w:hanging="360"/>
+      </w:pPr>
+      <w:rPr>
+        <w:rFonts w:ascii="Wingdings" w:hAnsi="Wingdings" w:hint="default"/>
+      </w:rPr>
+    </w:lvl>
+    <w:lvl w:ilvl="3" w:tplc="040C0001" w:tentative="1">
+      <w:start w:val="1"/>
+      <w:numFmt w:val="bullet"/>
+      <w:lvlText w:val=""/>
+      <w:lvlJc w:val="left"/>
+      <w:pPr>
+        <w:ind w:left="2880" w:hanging="360"/>
+      </w:pPr>
+      <w:rPr>
+        <w:rFonts w:ascii="Symbol" w:hAnsi="Symbol" w:hint="default"/>
+      </w:rPr>
+    </w:lvl>
+    <w:lvl w:ilvl="4" w:tplc="040C0003" w:tentative="1">
+      <w:start w:val="1"/>
+      <w:numFmt w:val="bullet"/>
+      <w:lvlText w:val="o"/>
+      <w:lvlJc w:val="left"/>
+      <w:pPr>
+        <w:ind w:left="3600" w:hanging="360"/>
+      </w:pPr>
+      <w:rPr>
+        <w:rFonts w:ascii="Courier New" w:hAnsi="Courier New" w:cs="Courier New" w:hint="default"/>
+      </w:rPr>
+    </w:lvl>
+    <w:lvl w:ilvl="5" w:tplc="040C0005" w:tentative="1">
+      <w:start w:val="1"/>
+      <w:numFmt w:val="bullet"/>
+      <w:lvlText w:val=""/>
+      <w:lvlJc w:val="left"/>
+      <w:pPr>
+        <w:ind w:left="4320" w:hanging="360"/>
+      </w:pPr>
+      <w:rPr>
+        <w:rFonts w:ascii="Wingdings" w:hAnsi="Wingdings" w:hint="default"/>
+      </w:rPr>
+    </w:lvl>
+    <w:lvl w:ilvl="6" w:tplc="040C0001" w:tentative="1">
+      <w:start w:val="1"/>
+      <w:numFmt w:val="bullet"/>
+      <w:lvlText w:val=""/>
+      <w:lvlJc w:val="left"/>
+      <w:pPr>
+        <w:ind w:left="5040" w:hanging="360"/>
+      </w:pPr>
+      <w:rPr>
+        <w:rFonts w:ascii="Symbol" w:hAnsi="Symbol" w:hint="default"/>
+      </w:rPr>
+    </w:lvl>
+    <w:lvl w:ilvl="7" w:tplc="040C0003" w:tentative="1">
+      <w:start w:val="1"/>
+      <w:numFmt w:val="bullet"/>
+      <w:lvlText w:val="o"/>
+      <w:lvlJc w:val="left"/>
+      <w:pPr>
+        <w:ind w:left="5760" w:hanging="360"/>
+      </w:pPr>
+      <w:rPr>
+        <w:rFonts w:ascii="Courier New" w:hAnsi="Courier New" w:cs="Courier New" w:hint="default"/>
+      </w:rPr>
+    </w:lvl>
+    <w:lvl w:ilvl="8" w:tplc="040C0005" w:tentative="1">
+      <w:start w:val="1"/>
+      <w:numFmt w:val="bullet"/>
+      <w:lvlText w:val=""/>
+      <w:lvlJc w:val="left"/>
+      <w:pPr>
+        <w:ind w:left="6480" w:hanging="360"/>
+      </w:pPr>
+      <w:rPr>
+        <w:rFonts w:ascii="Wingdings" w:hAnsi="Wingdings" w:hint="default"/>
+      </w:rPr>
+    </w:lvl>
+  </w:abstractNum>
+  <w:abstractNum w:abstractNumId="2" w15:restartNumberingAfterBreak="0">
     <w:nsid w:val="333C3931"/>
     <w:multiLevelType w:val="hybridMultilevel"/>
     <w:tmpl w:val="AD2C10C4"/>
@@ -977,7 +1813,7 @@
       </w:pPr>
     </w:lvl>
   </w:abstractNum>
-  <w:abstractNum w:abstractNumId="1" w15:restartNumberingAfterBreak="0">
+  <w:abstractNum w:abstractNumId="3" w15:restartNumberingAfterBreak="0">
     <w:nsid w:val="420629BB"/>
     <w:multiLevelType w:val="hybridMultilevel"/>
     <w:tmpl w:val="4B428326"/>
@@ -1090,7 +1926,120 @@
       </w:rPr>
     </w:lvl>
   </w:abstractNum>
-  <w:abstractNum w:abstractNumId="2" w15:restartNumberingAfterBreak="0">
+  <w:abstractNum w:abstractNumId="4" w15:restartNumberingAfterBreak="0">
+    <w:nsid w:val="5301096D"/>
+    <w:multiLevelType w:val="hybridMultilevel"/>
+    <w:tmpl w:val="74369A0E"/>
+    <w:lvl w:ilvl="0" w:tplc="040C0009">
+      <w:start w:val="1"/>
+      <w:numFmt w:val="bullet"/>
+      <w:lvlText w:val=""/>
+      <w:lvlJc w:val="left"/>
+      <w:pPr>
+        <w:ind w:left="720" w:hanging="360"/>
+      </w:pPr>
+      <w:rPr>
+        <w:rFonts w:ascii="Wingdings" w:hAnsi="Wingdings" w:hint="default"/>
+      </w:rPr>
+    </w:lvl>
+    <w:lvl w:ilvl="1" w:tplc="040C0003" w:tentative="1">
+      <w:start w:val="1"/>
+      <w:numFmt w:val="bullet"/>
+      <w:lvlText w:val="o"/>
+      <w:lvlJc w:val="left"/>
+      <w:pPr>
+        <w:ind w:left="1440" w:hanging="360"/>
+      </w:pPr>
+      <w:rPr>
+        <w:rFonts w:ascii="Courier New" w:hAnsi="Courier New" w:cs="Courier New" w:hint="default"/>
+      </w:rPr>
+    </w:lvl>
+    <w:lvl w:ilvl="2" w:tplc="040C0005" w:tentative="1">
+      <w:start w:val="1"/>
+      <w:numFmt w:val="bullet"/>
+      <w:lvlText w:val=""/>
+      <w:lvlJc w:val="left"/>
+      <w:pPr>
+        <w:ind w:left="2160" w:hanging="360"/>
+      </w:pPr>
+      <w:rPr>
+        <w:rFonts w:ascii="Wingdings" w:hAnsi="Wingdings" w:hint="default"/>
+      </w:rPr>
+    </w:lvl>
+    <w:lvl w:ilvl="3" w:tplc="040C0001" w:tentative="1">
+      <w:start w:val="1"/>
+      <w:numFmt w:val="bullet"/>
+      <w:lvlText w:val=""/>
+      <w:lvlJc w:val="left"/>
+      <w:pPr>
+        <w:ind w:left="2880" w:hanging="360"/>
+      </w:pPr>
+      <w:rPr>
+        <w:rFonts w:ascii="Symbol" w:hAnsi="Symbol" w:hint="default"/>
+      </w:rPr>
+    </w:lvl>
+    <w:lvl w:ilvl="4" w:tplc="040C0003" w:tentative="1">
+      <w:start w:val="1"/>
+      <w:numFmt w:val="bullet"/>
+      <w:lvlText w:val="o"/>
+      <w:lvlJc w:val="left"/>
+      <w:pPr>
+        <w:ind w:left="3600" w:hanging="360"/>
+      </w:pPr>
+      <w:rPr>
+        <w:rFonts w:ascii="Courier New" w:hAnsi="Courier New" w:cs="Courier New" w:hint="default"/>
+      </w:rPr>
+    </w:lvl>
+    <w:lvl w:ilvl="5" w:tplc="040C0005" w:tentative="1">
+      <w:start w:val="1"/>
+      <w:numFmt w:val="bullet"/>
+      <w:lvlText w:val=""/>
+      <w:lvlJc w:val="left"/>
+      <w:pPr>
+        <w:ind w:left="4320" w:hanging="360"/>
+      </w:pPr>
+      <w:rPr>
+        <w:rFonts w:ascii="Wingdings" w:hAnsi="Wingdings" w:hint="default"/>
+      </w:rPr>
+    </w:lvl>
+    <w:lvl w:ilvl="6" w:tplc="040C0001" w:tentative="1">
+      <w:start w:val="1"/>
+      <w:numFmt w:val="bullet"/>
+      <w:lvlText w:val=""/>
+      <w:lvlJc w:val="left"/>
+      <w:pPr>
+        <w:ind w:left="5040" w:hanging="360"/>
+      </w:pPr>
+      <w:rPr>
+        <w:rFonts w:ascii="Symbol" w:hAnsi="Symbol" w:hint="default"/>
+      </w:rPr>
+    </w:lvl>
+    <w:lvl w:ilvl="7" w:tplc="040C0003" w:tentative="1">
+      <w:start w:val="1"/>
+      <w:numFmt w:val="bullet"/>
+      <w:lvlText w:val="o"/>
+      <w:lvlJc w:val="left"/>
+      <w:pPr>
+        <w:ind w:left="5760" w:hanging="360"/>
+      </w:pPr>
+      <w:rPr>
+        <w:rFonts w:ascii="Courier New" w:hAnsi="Courier New" w:cs="Courier New" w:hint="default"/>
+      </w:rPr>
+    </w:lvl>
+    <w:lvl w:ilvl="8" w:tplc="040C0005" w:tentative="1">
+      <w:start w:val="1"/>
+      <w:numFmt w:val="bullet"/>
+      <w:lvlText w:val=""/>
+      <w:lvlJc w:val="left"/>
+      <w:pPr>
+        <w:ind w:left="6480" w:hanging="360"/>
+      </w:pPr>
+      <w:rPr>
+        <w:rFonts w:ascii="Wingdings" w:hAnsi="Wingdings" w:hint="default"/>
+      </w:rPr>
+    </w:lvl>
+  </w:abstractNum>
+  <w:abstractNum w:abstractNumId="5" w15:restartNumberingAfterBreak="0">
     <w:nsid w:val="688B6658"/>
     <w:multiLevelType w:val="hybridMultilevel"/>
     <w:tmpl w:val="5DE80F7C"/>
@@ -1180,13 +2129,22 @@
     </w:lvl>
   </w:abstractNum>
   <w:num w:numId="1">
-    <w:abstractNumId w:val="0"/>
+    <w:abstractNumId w:val="2"/>
   </w:num>
   <w:num w:numId="2">
-    <w:abstractNumId w:val="2"/>
+    <w:abstractNumId w:val="5"/>
   </w:num>
   <w:num w:numId="3">
+    <w:abstractNumId w:val="3"/>
+  </w:num>
+  <w:num w:numId="4">
+    <w:abstractNumId w:val="4"/>
+  </w:num>
+  <w:num w:numId="5">
     <w:abstractNumId w:val="1"/>
+  </w:num>
+  <w:num w:numId="6">
+    <w:abstractNumId w:val="0"/>
   </w:num>
 </w:numbering>
 </file>

</xml_diff>